<commit_message>
Antonio, Eco, Tan, Zarzoso
</commit_message>
<xml_diff>
--- a/Philippine Stock Prediction using ANN.docx
+++ b/Philippine Stock Prediction using ANN.docx
@@ -1,6 +1,6 @@
 
 <file path=word/document.xml><?xml version="1.0" encoding="utf-8"?>
-<w:document xmlns:ve="http://schemas.openxmlformats.org/markup-compatibility/2006" xmlns:o="urn:schemas-microsoft-com:office:office" xmlns:r="http://schemas.openxmlformats.org/officeDocument/2006/relationships" xmlns:m="http://schemas.openxmlformats.org/officeDocument/2006/math" xmlns:v="urn:schemas-microsoft-com:vml" xmlns:wp="http://schemas.openxmlformats.org/drawingml/2006/wordprocessingDrawing" xmlns:w10="urn:schemas-microsoft-com:office:word" xmlns:w="http://schemas.openxmlformats.org/wordprocessingml/2006/main" xmlns:wne="http://schemas.microsoft.com/office/word/2006/wordml">
+<w:document xmlns:wpc="http://schemas.microsoft.com/office/word/2010/wordprocessingCanvas" xmlns:cx="http://schemas.microsoft.com/office/drawing/2014/chartex" xmlns:mc="http://schemas.openxmlformats.org/markup-compatibility/2006" xmlns:o="urn:schemas-microsoft-com:office:office" xmlns:r="http://schemas.openxmlformats.org/officeDocument/2006/relationships" xmlns:m="http://schemas.openxmlformats.org/officeDocument/2006/math" xmlns:v="urn:schemas-microsoft-com:vml" xmlns:wp14="http://schemas.microsoft.com/office/word/2010/wordprocessingDrawing" xmlns:wp="http://schemas.openxmlformats.org/drawingml/2006/wordprocessingDrawing" xmlns:w10="urn:schemas-microsoft-com:office:word" xmlns:w="http://schemas.openxmlformats.org/wordprocessingml/2006/main" xmlns:w14="http://schemas.microsoft.com/office/word/2010/wordml" xmlns:w15="http://schemas.microsoft.com/office/word/2012/wordml" xmlns:w16se="http://schemas.microsoft.com/office/word/2015/wordml/symex" xmlns:wpg="http://schemas.microsoft.com/office/word/2010/wordprocessingGroup" xmlns:wpi="http://schemas.microsoft.com/office/word/2010/wordprocessingInk" xmlns:wne="http://schemas.microsoft.com/office/word/2006/wordml" xmlns:wps="http://schemas.microsoft.com/office/word/2010/wordprocessingShape" mc:Ignorable="w14 w15 w16se wp14">
   <w:body>
     <w:p>
       <w:pPr>
@@ -163,13 +163,8 @@
       </w:pPr>
       <w:r>
         <w:lastRenderedPageBreak/>
-        <w:t xml:space="preserve">Tan, Sidney Sheldon </w:t>
-      </w:r>
-      <w:proofErr w:type="spellStart"/>
-      <w:r>
-        <w:t>Urlanda</w:t>
-      </w:r>
-      <w:proofErr w:type="spellEnd"/>
+        <w:t>Tan, Sidney Sheldon Urlanda</w:t>
+      </w:r>
     </w:p>
     <w:p>
       <w:pPr>
@@ -295,13 +290,8 @@
       <w:r>
         <w:t>—</w:t>
       </w:r>
-      <w:proofErr w:type="gramStart"/>
-      <w:r>
-        <w:t>This</w:t>
-      </w:r>
-      <w:proofErr w:type="gramEnd"/>
-      <w:r>
-        <w:t xml:space="preserve"> paper</w:t>
+      <w:r>
+        <w:t>This paper</w:t>
       </w:r>
       <w:r>
         <w:t>represent the student</w:t>
@@ -381,8 +371,13 @@
         <w:t xml:space="preserve"> </w:t>
       </w:r>
       <w:r>
-        <w:t>PLDT, Ayala Corporation, Jollibee Foods Corporation, San Miguel Corporation, Unilever</w:t>
-      </w:r>
+        <w:t>PLDT</w:t>
+      </w:r>
+      <w:r>
+        <w:t xml:space="preserve"> </w:t>
+      </w:r>
+      <w:bookmarkStart w:id="0" w:name="_GoBack"/>
+      <w:bookmarkEnd w:id="0"/>
       <w:r>
         <w:t>stock index dataset</w:t>
       </w:r>
@@ -401,13 +396,8 @@
       <w:r>
         <w:t>Keywords—</w:t>
       </w:r>
-      <w:proofErr w:type="spellStart"/>
-      <w:r>
-        <w:t>matlab</w:t>
-      </w:r>
-      <w:proofErr w:type="spellEnd"/>
-      <w:r>
-        <w:t xml:space="preserve">; </w:t>
+      <w:r>
+        <w:t xml:space="preserve">matlab; </w:t>
       </w:r>
       <w:r>
         <w:t xml:space="preserve">octave; </w:t>
@@ -493,14 +483,7 @@
         <w:rPr>
           <w:lang w:val="en-PH"/>
         </w:rPr>
-        <w:t xml:space="preserve"> decades. An attempt is made to predict the closing prices of stock market using neural networks. Many people tried on stock market to extract some useful patterns in predicting their movements. The Artificial Neural Networks have the capacity to determine the nonlinear relationship in the input data set without a previous assumption of knowledge of relation </w:t>
-      </w:r>
-      <w:r>
-        <w:rPr>
-          <w:lang w:val="en-PH"/>
-        </w:rPr>
-        <w:lastRenderedPageBreak/>
-        <w:t xml:space="preserve">between the input and </w:t>
+        <w:t xml:space="preserve"> decades. An attempt is made to predict the closing prices of stock market using neural networks. Many people tried on stock market to extract some useful patterns in predicting their movements. The Artificial Neural Networks have the capacity to determine the nonlinear relationship in the input data set without a previous assumption of knowledge of relation between the input and </w:t>
       </w:r>
       <w:r>
         <w:rPr>
@@ -521,6 +504,7 @@
         <w:spacing w:before="120" w:after="60"/>
       </w:pPr>
       <w:r>
+        <w:lastRenderedPageBreak/>
         <w:t>Instructions/procedure</w:t>
       </w:r>
     </w:p>
@@ -690,27 +674,13 @@
         <w:rPr>
           <w:lang w:val="en-PH"/>
         </w:rPr>
-        <w:t xml:space="preserve"> neuron </w:t>
-      </w:r>
-      <w:proofErr w:type="gramStart"/>
-      <w:r>
-        <w:rPr>
-          <w:lang w:val="en-PH"/>
-        </w:rPr>
-        <w:t xml:space="preserve">model </w:t>
-      </w:r>
-      <w:r>
-        <w:rPr>
-          <w:lang w:val="en-PH"/>
-        </w:rPr>
-        <w:t>try</w:t>
-      </w:r>
-      <w:proofErr w:type="gramEnd"/>
-      <w:r>
-        <w:rPr>
-          <w:lang w:val="en-PH"/>
-        </w:rPr>
-        <w:t xml:space="preserve"> </w:t>
+        <w:t xml:space="preserve"> neuron model </w:t>
+      </w:r>
+      <w:r>
+        <w:rPr>
+          <w:lang w:val="en-PH"/>
+        </w:rPr>
+        <w:t xml:space="preserve">try </w:t>
       </w:r>
       <w:r>
         <w:rPr>
@@ -777,7 +747,7 @@
         <w:rPr>
           <w:noProof/>
           <w:color w:val="FF0000"/>
-          <w:lang w:val="en-PH" w:eastAsia="en-PH"/>
+          <w:lang w:val="en-PH" w:eastAsia="zh-CN"/>
         </w:rPr>
         <w:drawing>
           <wp:inline distT="0" distB="0" distL="0" distR="0">
@@ -800,7 +770,7 @@
                     <a:blip r:embed="rId6">
                       <a:extLst>
                         <a:ext uri="{28A0092B-C50C-407E-A947-70E740481C1C}">
-                          <a14:useLocalDpi xmlns:a14="http://schemas.microsoft.com/office/drawing/2010/main" xmlns:wps="http://schemas.microsoft.com/office/word/2010/wordprocessingShape" xmlns:wpi="http://schemas.microsoft.com/office/word/2010/wordprocessingInk" xmlns:wpg="http://schemas.microsoft.com/office/word/2010/wordprocessingGroup" xmlns:w15="http://schemas.microsoft.com/office/word/2012/wordml" xmlns:w14="http://schemas.microsoft.com/office/word/2010/wordml" xmlns:w="http://schemas.openxmlformats.org/wordprocessingml/2006/main" xmlns:w10="urn:schemas-microsoft-com:office:word" xmlns:wp14="http://schemas.microsoft.com/office/word/2010/wordprocessingDrawing" xmlns:v="urn:schemas-microsoft-com:vml" xmlns:o="urn:schemas-microsoft-com:office:office" xmlns:mc="http://schemas.openxmlformats.org/markup-compatibility/2006" xmlns:wpc="http://schemas.microsoft.com/office/word/2010/wordprocessingCanvas" xmlns="" val="0"/>
+                          <a14:useLocalDpi xmlns:a14="http://schemas.microsoft.com/office/drawing/2010/main" val="0"/>
                         </a:ext>
                       </a:extLst>
                     </a:blip>
@@ -821,7 +791,7 @@
                     </a:ln>
                     <a:extLst>
                       <a:ext uri="{53640926-AAD7-44D8-BBD7-CCE9431645EC}">
-                        <a14:shadowObscured xmlns:a14="http://schemas.microsoft.com/office/drawing/2010/main" xmlns:wps="http://schemas.microsoft.com/office/word/2010/wordprocessingShape" xmlns:wpi="http://schemas.microsoft.com/office/word/2010/wordprocessingInk" xmlns:wpg="http://schemas.microsoft.com/office/word/2010/wordprocessingGroup" xmlns:w15="http://schemas.microsoft.com/office/word/2012/wordml" xmlns:w14="http://schemas.microsoft.com/office/word/2010/wordml" xmlns:w="http://schemas.openxmlformats.org/wordprocessingml/2006/main" xmlns:w10="urn:schemas-microsoft-com:office:word" xmlns:wp14="http://schemas.microsoft.com/office/word/2010/wordprocessingDrawing" xmlns:v="urn:schemas-microsoft-com:vml" xmlns:o="urn:schemas-microsoft-com:office:office" xmlns:mc="http://schemas.openxmlformats.org/markup-compatibility/2006" xmlns:wpc="http://schemas.microsoft.com/office/word/2010/wordprocessingCanvas" xmlns=""/>
+                        <a14:shadowObscured xmlns:a14="http://schemas.microsoft.com/office/drawing/2010/main"/>
                       </a:ext>
                     </a:extLst>
                   </pic:spPr>
@@ -839,19 +809,11 @@
           <w:lang w:val="en-PH"/>
         </w:rPr>
       </w:pPr>
-      <w:proofErr w:type="gramStart"/>
-      <w:r>
-        <w:rPr>
-          <w:lang w:val="en-PH"/>
-        </w:rPr>
-        <w:t>Fig. 1.</w:t>
-      </w:r>
-      <w:proofErr w:type="gramEnd"/>
-      <w:r>
-        <w:rPr>
-          <w:lang w:val="en-PH"/>
-        </w:rPr>
-        <w:t xml:space="preserve"> Artificial Neuron Structure</w:t>
+      <w:r>
+        <w:rPr>
+          <w:lang w:val="en-PH"/>
+        </w:rPr>
+        <w:t>Fig. 1. Artificial Neuron Structure</w:t>
       </w:r>
     </w:p>
     <w:p>
@@ -884,6 +846,7 @@
         <w:rPr>
           <w:lang w:val="en-PH"/>
         </w:rPr>
+        <w:lastRenderedPageBreak/>
         <w:t xml:space="preserve">The </w:t>
       </w:r>
       <w:r>
@@ -918,15 +881,7 @@
           <w:i/>
           <w:lang w:val="en-PH"/>
         </w:rPr>
-        <w:t xml:space="preserve">, </w:t>
-      </w:r>
-      <w:proofErr w:type="gramStart"/>
-      <w:r>
-        <w:rPr>
-          <w:i/>
-          <w:lang w:val="en-PH"/>
-        </w:rPr>
-        <w:t>u</w:t>
+        <w:t>, u</w:t>
       </w:r>
       <w:r>
         <w:rPr>
@@ -941,15 +896,7 @@
           <w:i/>
           <w:lang w:val="en-PH"/>
         </w:rPr>
-        <w:t>, ...</w:t>
-      </w:r>
-      <w:proofErr w:type="spellStart"/>
-      <w:r>
-        <w:rPr>
-          <w:i/>
-          <w:lang w:val="en-PH"/>
-        </w:rPr>
-        <w:t>u</w:t>
+        <w:t>, ...u</w:t>
       </w:r>
       <w:r>
         <w:rPr>
@@ -959,8 +906,6 @@
         </w:rPr>
         <w:t>N</w:t>
       </w:r>
-      <w:proofErr w:type="spellEnd"/>
-      <w:proofErr w:type="gramEnd"/>
       <w:r>
         <w:rPr>
           <w:lang w:val="en-PH"/>
@@ -997,29 +942,12 @@
         </w:rPr>
         <w:t>2</w:t>
       </w:r>
-      <w:proofErr w:type="gramStart"/>
       <w:r>
         <w:rPr>
           <w:i/>
           <w:lang w:val="en-PH"/>
         </w:rPr>
-        <w:t>,..,</w:t>
-      </w:r>
-      <w:proofErr w:type="gramEnd"/>
-      <w:r>
-        <w:rPr>
-          <w:i/>
-          <w:lang w:val="en-PH"/>
-        </w:rPr>
-        <w:t xml:space="preserve"> </w:t>
-      </w:r>
-      <w:proofErr w:type="spellStart"/>
-      <w:r>
-        <w:rPr>
-          <w:i/>
-          <w:lang w:val="en-PH"/>
-        </w:rPr>
-        <w:t>w</w:t>
+        <w:t>,.., w</w:t>
       </w:r>
       <w:r>
         <w:rPr>
@@ -1029,7 +957,6 @@
         </w:rPr>
         <w:t>N</w:t>
       </w:r>
-      <w:proofErr w:type="spellEnd"/>
       <w:r>
         <w:rPr>
           <w:i/>
@@ -1049,7 +976,6 @@
         </w:rPr>
         <w:t xml:space="preserve">. </w:t>
       </w:r>
-      <w:proofErr w:type="gramStart"/>
       <w:r>
         <w:rPr>
           <w:lang w:val="en-PH"/>
@@ -1084,27 +1010,13 @@
         <w:rPr>
           <w:lang w:val="en-PH"/>
         </w:rPr>
-        <w:t xml:space="preserve"> </w:t>
-      </w:r>
-      <w:proofErr w:type="spellStart"/>
-      <w:r>
-        <w:rPr>
-          <w:lang w:val="en-PH"/>
-        </w:rPr>
-        <w:t>neurons</w:t>
-      </w:r>
-      <w:r>
-        <w:rPr>
-          <w:lang w:val="en-PH"/>
-        </w:rPr>
-        <w:t>are</w:t>
-      </w:r>
-      <w:proofErr w:type="spellEnd"/>
-      <w:r>
-        <w:rPr>
-          <w:lang w:val="en-PH"/>
-        </w:rPr>
-        <w:t xml:space="preserve"> similar and comparable to the w</w:t>
+        <w:t xml:space="preserve"> neurons</w:t>
+      </w:r>
+      <w:r>
+        <w:rPr>
+          <w:lang w:val="en-PH"/>
+        </w:rPr>
+        <w:t>are similar and comparable to the w</w:t>
       </w:r>
       <w:r>
         <w:rPr>
@@ -1122,14 +1034,7 @@
         <w:rPr>
           <w:lang w:val="en-PH"/>
         </w:rPr>
-        <w:t>model.</w:t>
-      </w:r>
-      <w:proofErr w:type="gramEnd"/>
-      <w:r>
-        <w:rPr>
-          <w:lang w:val="en-PH"/>
-        </w:rPr>
-        <w:t xml:space="preserve"> The limit in </w:t>
+        <w:t xml:space="preserve">model. The limit in </w:t>
       </w:r>
       <w:r>
         <w:rPr>
@@ -1338,21 +1243,7 @@
         <w:rPr>
           <w:lang w:val="en-PH"/>
         </w:rPr>
-        <w:t xml:space="preserve"> </w:t>
-      </w:r>
-      <w:proofErr w:type="gramStart"/>
-      <w:r>
-        <w:rPr>
-          <w:lang w:val="en-PH"/>
-        </w:rPr>
-        <w:t>Weights with a negative value shows</w:t>
-      </w:r>
-      <w:proofErr w:type="gramEnd"/>
-      <w:r>
-        <w:rPr>
-          <w:lang w:val="en-PH"/>
-        </w:rPr>
-        <w:t xml:space="preserve"> inhibitory in the connection </w:t>
+        <w:t xml:space="preserve"> Weights with a negative value shows inhibitory in the connection </w:t>
       </w:r>
       <w:r>
         <w:rPr>
@@ -1360,19 +1251,11 @@
         </w:rPr>
         <w:t xml:space="preserve">while a positive </w:t>
       </w:r>
-      <w:proofErr w:type="spellStart"/>
-      <w:r>
-        <w:rPr>
-          <w:lang w:val="en-PH"/>
-        </w:rPr>
-        <w:t>valuemeans</w:t>
-      </w:r>
-      <w:proofErr w:type="spellEnd"/>
-      <w:r>
-        <w:rPr>
-          <w:lang w:val="en-PH"/>
-        </w:rPr>
-        <w:t xml:space="preserve"> that the connection is excitatory</w:t>
+      <w:r>
+        <w:rPr>
+          <w:lang w:val="en-PH"/>
+        </w:rPr>
+        <w:t>valuemeans that the connection is excitatory</w:t>
       </w:r>
       <w:r>
         <w:rPr>
@@ -1508,27 +1391,13 @@
         <w:rPr>
           <w:lang w:val="en-PH"/>
         </w:rPr>
-        <w:t xml:space="preserve">a </w:t>
-      </w:r>
-      <w:proofErr w:type="spellStart"/>
-      <w:r>
-        <w:rPr>
-          <w:lang w:val="en-PH"/>
-        </w:rPr>
-        <w:t>connection</w:t>
-      </w:r>
-      <w:r>
-        <w:rPr>
-          <w:lang w:val="en-PH"/>
-        </w:rPr>
-        <w:t>weight</w:t>
-      </w:r>
-      <w:proofErr w:type="spellEnd"/>
-      <w:r>
-        <w:rPr>
-          <w:lang w:val="en-PH"/>
-        </w:rPr>
-        <w:t xml:space="preserve"> </w:t>
+        <w:t>a connection</w:t>
+      </w:r>
+      <w:r>
+        <w:rPr>
+          <w:lang w:val="en-PH"/>
+        </w:rPr>
+        <w:t xml:space="preserve">weight </w:t>
       </w:r>
       <w:r>
         <w:rPr>
@@ -1717,19 +1586,11 @@
         </w:rPr>
         <w:t xml:space="preserve">of the neuron is a component of its </w:t>
       </w:r>
-      <w:proofErr w:type="spellStart"/>
-      <w:r>
-        <w:rPr>
-          <w:lang w:val="en-PH"/>
-        </w:rPr>
-        <w:t>activationwhich</w:t>
-      </w:r>
-      <w:proofErr w:type="spellEnd"/>
-      <w:r>
-        <w:rPr>
-          <w:lang w:val="en-PH"/>
-        </w:rPr>
-        <w:t xml:space="preserve"> is similarly comparable </w:t>
+      <w:r>
+        <w:rPr>
+          <w:lang w:val="en-PH"/>
+        </w:rPr>
+        <w:t xml:space="preserve">activationwhich is similarly comparable </w:t>
       </w:r>
       <w:r>
         <w:rPr>
@@ -2031,23 +1892,8 @@
         <w:rPr>
           <w:lang w:val="en-PH"/>
         </w:rPr>
-        <w:t xml:space="preserve">we correspond a number of </w:t>
-      </w:r>
-      <w:proofErr w:type="gramStart"/>
-      <w:r>
-        <w:rPr>
-          <w:lang w:val="en-PH"/>
-        </w:rPr>
-        <w:t>index</w:t>
-      </w:r>
-      <w:proofErr w:type="gramEnd"/>
-      <w:r>
-        <w:rPr>
-          <w:lang w:val="en-PH"/>
-        </w:rPr>
-        <w:t xml:space="preserve"> to the neurons to separate them. At that point, to denote the activation </w:t>
-      </w:r>
-      <w:proofErr w:type="spellStart"/>
+        <w:t xml:space="preserve">we correspond a number of index to the neurons to separate them. At that point, to denote the activation </w:t>
+      </w:r>
       <w:r>
         <w:rPr>
           <w:i/>
@@ -2063,7 +1909,6 @@
         </w:rPr>
         <w:t>th</w:t>
       </w:r>
-      <w:proofErr w:type="spellEnd"/>
       <w:r>
         <w:rPr>
           <w:lang w:val="en-PH"/>
@@ -2284,20 +2129,12 @@
           <w:lang w:val="en-PH"/>
         </w:rPr>
       </w:pPr>
-      <w:proofErr w:type="gramStart"/>
       <w:r>
         <w:rPr>
           <w:lang w:val="en-PH"/>
         </w:rPr>
         <w:lastRenderedPageBreak/>
-        <w:t>where</w:t>
-      </w:r>
-      <w:proofErr w:type="gramEnd"/>
-      <w:r>
-        <w:rPr>
-          <w:lang w:val="en-PH"/>
-        </w:rPr>
-        <w:t xml:space="preserve"> </w:t>
+        <w:t xml:space="preserve">where </w:t>
       </w:r>
       <w:r>
         <w:rPr>
@@ -2394,21 +2231,7 @@
         <w:rPr>
           <w:lang w:val="en-PH"/>
         </w:rPr>
-        <w:t xml:space="preserve">n </w:t>
-      </w:r>
-      <w:proofErr w:type="spellStart"/>
-      <w:r>
-        <w:rPr>
-          <w:lang w:val="en-PH"/>
-        </w:rPr>
-        <w:t>feedforward</w:t>
-      </w:r>
-      <w:proofErr w:type="spellEnd"/>
-      <w:r>
-        <w:rPr>
-          <w:lang w:val="en-PH"/>
-        </w:rPr>
-        <w:t xml:space="preserve"> neural systems. The neurons in a layer get </w:t>
+        <w:t xml:space="preserve">n feedforward neural systems. The neurons in a layer get </w:t>
       </w:r>
       <w:r>
         <w:rPr>
@@ -2480,14 +2303,7 @@
         <w:rPr>
           <w:lang w:val="en-PH"/>
         </w:rPr>
-        <w:t xml:space="preserve"> layers are not </w:t>
-      </w:r>
-      <w:proofErr w:type="spellStart"/>
-      <w:r>
-        <w:rPr>
-          <w:lang w:val="en-PH"/>
-        </w:rPr>
-        <w:t>allowed</w:t>
+        <w:t xml:space="preserve"> layers are not allowed</w:t>
       </w:r>
       <w:r>
         <w:rPr>
@@ -2499,14 +2315,7 @@
         <w:rPr>
           <w:lang w:val="en-PH"/>
         </w:rPr>
-        <w:t>n</w:t>
-      </w:r>
-      <w:proofErr w:type="spellEnd"/>
-      <w:r>
-        <w:rPr>
-          <w:lang w:val="en-PH"/>
-        </w:rPr>
-        <w:t xml:space="preserve"> this </w:t>
+        <w:t xml:space="preserve">n this </w:t>
       </w:r>
       <w:r>
         <w:rPr>
@@ -2520,14 +2329,12 @@
         </w:rPr>
         <w:t xml:space="preserve"> of </w:t>
       </w:r>
-      <w:proofErr w:type="spellStart"/>
       <w:r>
         <w:rPr>
           <w:lang w:val="en-PH"/>
         </w:rPr>
         <w:t>networksconnectionsto</w:t>
       </w:r>
-      <w:proofErr w:type="spellEnd"/>
       <w:r>
         <w:rPr>
           <w:lang w:val="en-PH"/>
@@ -2538,27 +2345,13 @@
         <w:rPr>
           <w:lang w:val="en-PH"/>
         </w:rPr>
-        <w:t xml:space="preserve">The </w:t>
-      </w:r>
-      <w:proofErr w:type="spellStart"/>
-      <w:r>
-        <w:rPr>
-          <w:lang w:val="en-PH"/>
-        </w:rPr>
-        <w:t>outputist</w:t>
-      </w:r>
-      <w:r>
-        <w:rPr>
-          <w:lang w:val="en-PH"/>
-        </w:rPr>
-        <w:t>he</w:t>
-      </w:r>
-      <w:proofErr w:type="spellEnd"/>
-      <w:r>
-        <w:rPr>
-          <w:lang w:val="en-PH"/>
-        </w:rPr>
-        <w:t xml:space="preserve"> last layer of neurons and the </w:t>
+        <w:t>The outputist</w:t>
+      </w:r>
+      <w:r>
+        <w:rPr>
+          <w:lang w:val="en-PH"/>
+        </w:rPr>
+        <w:t xml:space="preserve">he last layer of neurons and the </w:t>
       </w:r>
       <w:r>
         <w:rPr>
@@ -2576,211 +2369,194 @@
         <w:rPr>
           <w:lang w:val="en-PH"/>
         </w:rPr>
+        <w:t xml:space="preserve"> are the</w:t>
+      </w:r>
+      <w:r>
+        <w:rPr>
+          <w:lang w:val="en-PH"/>
+        </w:rPr>
+        <w:t xml:space="preserve">layers between the information and </w:t>
+      </w:r>
+      <w:r>
+        <w:rPr>
+          <w:lang w:val="en-PH"/>
+        </w:rPr>
+        <w:t>output</w:t>
+      </w:r>
+      <w:r>
+        <w:rPr>
+          <w:lang w:val="en-PH"/>
+        </w:rPr>
+        <w:t xml:space="preserve"> layers. The </w:t>
+      </w:r>
+      <w:r>
+        <w:rPr>
+          <w:lang w:val="en-PH"/>
+        </w:rPr>
+        <w:t>input</w:t>
+      </w:r>
+      <w:r>
+        <w:rPr>
+          <w:lang w:val="en-PH"/>
+        </w:rPr>
+        <w:t xml:space="preserve"> layer is comprised of unique </w:t>
+      </w:r>
+      <w:r>
+        <w:rPr>
+          <w:lang w:val="en-PH"/>
+        </w:rPr>
+        <w:t>input</w:t>
+      </w:r>
+      <w:r>
+        <w:rPr>
+          <w:lang w:val="en-PH"/>
+        </w:rPr>
+        <w:t xml:space="preserve"> neurons, </w:t>
+      </w:r>
+      <w:r>
+        <w:rPr>
+          <w:lang w:val="en-PH"/>
+        </w:rPr>
+        <w:t xml:space="preserve">which </w:t>
+      </w:r>
+      <w:r>
+        <w:rPr>
+          <w:lang w:val="en-PH"/>
+        </w:rPr>
+        <w:t xml:space="preserve">transmit </w:t>
+      </w:r>
+      <w:r>
+        <w:rPr>
+          <w:lang w:val="en-PH"/>
+        </w:rPr>
+        <w:t xml:space="preserve">the input coming externally </w:t>
+      </w:r>
+      <w:r>
+        <w:rPr>
+          <w:lang w:val="en-PH"/>
+        </w:rPr>
+        <w:t xml:space="preserve">to their </w:t>
+      </w:r>
+      <w:r>
+        <w:rPr>
+          <w:lang w:val="en-PH"/>
+        </w:rPr>
+        <w:t>output</w:t>
+      </w:r>
+      <w:r>
+        <w:rPr>
+          <w:lang w:val="en-PH"/>
+        </w:rPr>
+        <w:t xml:space="preserve">. </w:t>
+      </w:r>
+      <w:r>
+        <w:rPr>
+          <w:lang w:val="en-PH"/>
+        </w:rPr>
+        <w:t xml:space="preserve">Systems </w:t>
+      </w:r>
+      <w:r>
+        <w:rPr>
+          <w:lang w:val="en-PH"/>
+        </w:rPr>
+        <w:t xml:space="preserve">are called single layer </w:t>
+      </w:r>
+      <w:r>
+        <w:rPr>
+          <w:lang w:val="en-PH"/>
+        </w:rPr>
+        <w:t>network if i</w:t>
+      </w:r>
+      <w:r>
+        <w:rPr>
+          <w:lang w:val="en-PH"/>
+        </w:rPr>
+        <w:t xml:space="preserve">n a system there is just the layer of </w:t>
+      </w:r>
+      <w:r>
+        <w:rPr>
+          <w:lang w:val="en-PH"/>
+        </w:rPr>
+        <w:t>inputnodes</w:t>
+      </w:r>
+      <w:r>
+        <w:rPr>
+          <w:lang w:val="en-PH"/>
+        </w:rPr>
+        <w:t xml:space="preserve"> and a solitary layer of neurons </w:t>
+      </w:r>
+      <w:r>
+        <w:rPr>
+          <w:lang w:val="en-PH"/>
+        </w:rPr>
+        <w:t>making up</w:t>
+      </w:r>
+      <w:r>
+        <w:rPr>
+          <w:lang w:val="en-PH"/>
+        </w:rPr>
+        <w:t xml:space="preserve"> the </w:t>
+      </w:r>
+      <w:r>
+        <w:rPr>
+          <w:lang w:val="en-PH"/>
+        </w:rPr>
+        <w:t>output</w:t>
+      </w:r>
+      <w:r>
+        <w:rPr>
+          <w:lang w:val="en-PH"/>
+        </w:rPr>
+        <w:t xml:space="preserve"> layer</w:t>
+      </w:r>
+      <w:r>
+        <w:rPr>
+          <w:lang w:val="en-PH"/>
+        </w:rPr>
+        <w:t>. S</w:t>
+      </w:r>
+      <w:r>
+        <w:rPr>
+          <w:lang w:val="en-PH"/>
+        </w:rPr>
+        <w:t>ystem</w:t>
+      </w:r>
+      <w:r>
+        <w:rPr>
+          <w:lang w:val="en-PH"/>
+        </w:rPr>
+        <w:t>s are called multilayer systems if</w:t>
+      </w:r>
+      <w:r>
+        <w:rPr>
+          <w:lang w:val="en-PH"/>
+        </w:rPr>
+        <w:t xml:space="preserve"> there are one or more </w:t>
+      </w:r>
+      <w:r>
+        <w:rPr>
+          <w:lang w:val="en-PH"/>
+        </w:rPr>
+        <w:t>hidden layers</w:t>
+      </w:r>
+      <w:r>
+        <w:rPr>
+          <w:lang w:val="en-PH"/>
+        </w:rPr>
+        <w:t>. The structures</w:t>
+      </w:r>
+      <w:r>
+        <w:rPr>
+          <w:lang w:val="en-PH"/>
+        </w:rPr>
         <w:t xml:space="preserve"> are </w:t>
       </w:r>
-      <w:proofErr w:type="spellStart"/>
-      <w:r>
-        <w:rPr>
-          <w:lang w:val="en-PH"/>
-        </w:rPr>
-        <w:t>the</w:t>
-      </w:r>
-      <w:r>
-        <w:rPr>
-          <w:lang w:val="en-PH"/>
-        </w:rPr>
-        <w:t>layers</w:t>
-      </w:r>
-      <w:proofErr w:type="spellEnd"/>
-      <w:r>
-        <w:rPr>
-          <w:lang w:val="en-PH"/>
-        </w:rPr>
-        <w:t xml:space="preserve"> between the information and </w:t>
-      </w:r>
-      <w:r>
-        <w:rPr>
-          <w:lang w:val="en-PH"/>
-        </w:rPr>
-        <w:t>output</w:t>
-      </w:r>
-      <w:r>
-        <w:rPr>
-          <w:lang w:val="en-PH"/>
-        </w:rPr>
-        <w:t xml:space="preserve"> layers. The </w:t>
-      </w:r>
-      <w:r>
-        <w:rPr>
-          <w:lang w:val="en-PH"/>
-        </w:rPr>
-        <w:t>input</w:t>
-      </w:r>
-      <w:r>
-        <w:rPr>
-          <w:lang w:val="en-PH"/>
-        </w:rPr>
-        <w:t xml:space="preserve"> layer is comprised of unique </w:t>
-      </w:r>
-      <w:r>
-        <w:rPr>
-          <w:lang w:val="en-PH"/>
-        </w:rPr>
-        <w:t>input</w:t>
-      </w:r>
-      <w:r>
-        <w:rPr>
-          <w:lang w:val="en-PH"/>
-        </w:rPr>
-        <w:t xml:space="preserve"> neurons, </w:t>
-      </w:r>
-      <w:r>
-        <w:rPr>
-          <w:lang w:val="en-PH"/>
-        </w:rPr>
-        <w:t xml:space="preserve">which </w:t>
-      </w:r>
-      <w:r>
-        <w:rPr>
-          <w:lang w:val="en-PH"/>
-        </w:rPr>
-        <w:t xml:space="preserve">transmit </w:t>
-      </w:r>
-      <w:r>
-        <w:rPr>
-          <w:lang w:val="en-PH"/>
-        </w:rPr>
-        <w:t xml:space="preserve">the input coming externally </w:t>
-      </w:r>
-      <w:r>
-        <w:rPr>
-          <w:lang w:val="en-PH"/>
-        </w:rPr>
-        <w:t xml:space="preserve">to their </w:t>
-      </w:r>
-      <w:r>
-        <w:rPr>
-          <w:lang w:val="en-PH"/>
-        </w:rPr>
-        <w:t>output</w:t>
-      </w:r>
-      <w:r>
-        <w:rPr>
-          <w:lang w:val="en-PH"/>
-        </w:rPr>
-        <w:t xml:space="preserve">. </w:t>
-      </w:r>
-      <w:r>
-        <w:rPr>
-          <w:lang w:val="en-PH"/>
-        </w:rPr>
-        <w:t xml:space="preserve">Systems </w:t>
-      </w:r>
-      <w:r>
-        <w:rPr>
-          <w:lang w:val="en-PH"/>
-        </w:rPr>
-        <w:t xml:space="preserve">are called single layer </w:t>
-      </w:r>
-      <w:r>
-        <w:rPr>
-          <w:lang w:val="en-PH"/>
-        </w:rPr>
-        <w:t>network if i</w:t>
-      </w:r>
-      <w:r>
-        <w:rPr>
-          <w:lang w:val="en-PH"/>
-        </w:rPr>
-        <w:t xml:space="preserve">n a system there is just the layer of </w:t>
-      </w:r>
-      <w:proofErr w:type="spellStart"/>
-      <w:r>
-        <w:rPr>
-          <w:lang w:val="en-PH"/>
-        </w:rPr>
-        <w:t>inputnodes</w:t>
-      </w:r>
-      <w:proofErr w:type="spellEnd"/>
-      <w:r>
-        <w:rPr>
-          <w:lang w:val="en-PH"/>
-        </w:rPr>
-        <w:t xml:space="preserve"> and a solitary layer of neurons </w:t>
-      </w:r>
-      <w:r>
-        <w:rPr>
-          <w:lang w:val="en-PH"/>
-        </w:rPr>
-        <w:t>making up</w:t>
-      </w:r>
-      <w:r>
-        <w:rPr>
-          <w:lang w:val="en-PH"/>
-        </w:rPr>
-        <w:t xml:space="preserve"> the </w:t>
-      </w:r>
-      <w:r>
-        <w:rPr>
-          <w:lang w:val="en-PH"/>
-        </w:rPr>
-        <w:t>output</w:t>
-      </w:r>
-      <w:r>
-        <w:rPr>
-          <w:lang w:val="en-PH"/>
-        </w:rPr>
-        <w:t xml:space="preserve"> layer</w:t>
-      </w:r>
-      <w:r>
-        <w:rPr>
-          <w:lang w:val="en-PH"/>
-        </w:rPr>
-        <w:t>. S</w:t>
-      </w:r>
-      <w:r>
-        <w:rPr>
-          <w:lang w:val="en-PH"/>
-        </w:rPr>
-        <w:t>ystem</w:t>
-      </w:r>
-      <w:r>
-        <w:rPr>
-          <w:lang w:val="en-PH"/>
-        </w:rPr>
-        <w:t>s are called multilayer systems if</w:t>
-      </w:r>
-      <w:r>
-        <w:rPr>
-          <w:lang w:val="en-PH"/>
-        </w:rPr>
-        <w:t xml:space="preserve"> there are one or more </w:t>
-      </w:r>
-      <w:r>
-        <w:rPr>
-          <w:lang w:val="en-PH"/>
-        </w:rPr>
-        <w:t>hidden layers</w:t>
-      </w:r>
-      <w:r>
-        <w:rPr>
-          <w:lang w:val="en-PH"/>
-        </w:rPr>
-        <w:t>. The structures</w:t>
-      </w:r>
-      <w:r>
-        <w:rPr>
-          <w:lang w:val="en-PH"/>
-        </w:rPr>
-        <w:t xml:space="preserve"> are </w:t>
-      </w:r>
       <w:r>
         <w:rPr>
           <w:lang w:val="en-PH"/>
         </w:rPr>
         <w:t xml:space="preserve">called repetitive </w:t>
       </w:r>
-      <w:proofErr w:type="gramStart"/>
       <w:r>
         <w:rPr>
           <w:lang w:val="en-PH"/>
@@ -2791,23 +2567,14 @@
         <w:rPr>
           <w:lang w:val="en-PH"/>
         </w:rPr>
-        <w:t>,</w:t>
-      </w:r>
-      <w:proofErr w:type="gramEnd"/>
-      <w:r>
-        <w:rPr>
-          <w:lang w:val="en-PH"/>
-        </w:rPr>
-        <w:t xml:space="preserve"> </w:t>
-      </w:r>
-      <w:proofErr w:type="spellStart"/>
+        <w:t xml:space="preserve">, </w:t>
+      </w:r>
       <w:r>
         <w:rPr>
           <w:lang w:val="en-PH"/>
         </w:rPr>
         <w:t>ifconnections</w:t>
       </w:r>
-      <w:proofErr w:type="spellEnd"/>
       <w:r>
         <w:rPr>
           <w:lang w:val="en-PH"/>
@@ -2841,7 +2608,7 @@
       <w:r>
         <w:rPr>
           <w:noProof/>
-          <w:lang w:val="en-PH" w:eastAsia="en-PH"/>
+          <w:lang w:val="en-PH" w:eastAsia="zh-CN"/>
         </w:rPr>
         <w:drawing>
           <wp:inline distT="0" distB="0" distL="0" distR="0">
@@ -2864,7 +2631,7 @@
                     <a:blip r:embed="rId7">
                       <a:extLst>
                         <a:ext uri="{28A0092B-C50C-407E-A947-70E740481C1C}">
-                          <a14:useLocalDpi xmlns:a14="http://schemas.microsoft.com/office/drawing/2010/main" xmlns:wps="http://schemas.microsoft.com/office/word/2010/wordprocessingShape" xmlns:wpi="http://schemas.microsoft.com/office/word/2010/wordprocessingInk" xmlns:wpg="http://schemas.microsoft.com/office/word/2010/wordprocessingGroup" xmlns:w15="http://schemas.microsoft.com/office/word/2012/wordml" xmlns:w14="http://schemas.microsoft.com/office/word/2010/wordml" xmlns:w="http://schemas.openxmlformats.org/wordprocessingml/2006/main" xmlns:w10="urn:schemas-microsoft-com:office:word" xmlns:wp14="http://schemas.microsoft.com/office/word/2010/wordprocessingDrawing" xmlns:v="urn:schemas-microsoft-com:vml" xmlns:o="urn:schemas-microsoft-com:office:office" xmlns:mc="http://schemas.openxmlformats.org/markup-compatibility/2006" xmlns:wpc="http://schemas.microsoft.com/office/word/2010/wordprocessingCanvas" xmlns="" val="0"/>
+                          <a14:useLocalDpi xmlns:a14="http://schemas.microsoft.com/office/drawing/2010/main" val="0"/>
                         </a:ext>
                       </a:extLst>
                     </a:blip>
@@ -2900,19 +2667,11 @@
           <w:lang w:val="en-PH"/>
         </w:rPr>
       </w:pPr>
-      <w:proofErr w:type="gramStart"/>
-      <w:r>
-        <w:rPr>
-          <w:lang w:val="en-PH"/>
-        </w:rPr>
-        <w:t>Fig. 2.</w:t>
-      </w:r>
-      <w:proofErr w:type="gramEnd"/>
-      <w:r>
-        <w:rPr>
-          <w:lang w:val="en-PH"/>
-        </w:rPr>
-        <w:t xml:space="preserve"> Artificial Neural Network</w:t>
+      <w:r>
+        <w:rPr>
+          <w:lang w:val="en-PH"/>
+        </w:rPr>
+        <w:t>Fig. 2. Artificial Neural Network</w:t>
       </w:r>
     </w:p>
     <w:p>
@@ -3000,21 +2759,7 @@
         <w:rPr>
           <w:lang w:val="en-PH"/>
         </w:rPr>
-        <w:t xml:space="preserve">he </w:t>
-      </w:r>
-      <w:proofErr w:type="spellStart"/>
-      <w:r>
-        <w:rPr>
-          <w:lang w:val="en-PH"/>
-        </w:rPr>
-        <w:t>backpropagation</w:t>
-      </w:r>
-      <w:proofErr w:type="spellEnd"/>
-      <w:r>
-        <w:rPr>
-          <w:lang w:val="en-PH"/>
-        </w:rPr>
-        <w:t xml:space="preserve"> </w:t>
+        <w:t xml:space="preserve">he backpropagation </w:t>
       </w:r>
       <w:r>
         <w:rPr>
@@ -3052,14 +2797,12 @@
         </w:rPr>
         <w:t xml:space="preserve">. The </w:t>
       </w:r>
-      <w:proofErr w:type="spellStart"/>
       <w:r>
         <w:rPr>
           <w:lang w:val="en-PH"/>
         </w:rPr>
         <w:t>averageerrorfunction</w:t>
       </w:r>
-      <w:proofErr w:type="spellEnd"/>
       <w:r>
         <w:rPr>
           <w:lang w:val="en-PH"/>
@@ -3213,35 +2956,13 @@
         <w:rPr>
           <w:lang w:val="en-PH"/>
         </w:rPr>
-        <w:t xml:space="preserve">updated on </w:t>
-      </w:r>
-      <w:proofErr w:type="spellStart"/>
-      <w:r>
-        <w:rPr>
-          <w:lang w:val="en-PH"/>
-        </w:rPr>
-        <w:t>apattern</w:t>
-      </w:r>
-      <w:proofErr w:type="spellEnd"/>
-      <w:r>
-        <w:rPr>
-          <w:lang w:val="en-PH"/>
-        </w:rPr>
-        <w:t xml:space="preserve"> </w:t>
-      </w:r>
-      <w:proofErr w:type="spellStart"/>
-      <w:r>
-        <w:rPr>
-          <w:lang w:val="en-PH"/>
-        </w:rPr>
-        <w:t>bypattern</w:t>
-      </w:r>
-      <w:proofErr w:type="spellEnd"/>
-      <w:r>
-        <w:rPr>
-          <w:lang w:val="en-PH"/>
-        </w:rPr>
-        <w:t xml:space="preserve"> </w:t>
+        <w:t>updated on apattern</w:t>
+      </w:r>
+      <w:r>
+        <w:rPr>
+          <w:lang w:val="en-PH"/>
+        </w:rPr>
+        <w:t xml:space="preserve"> bypattern </w:t>
       </w:r>
       <w:r>
         <w:rPr>
@@ -3315,14 +3036,12 @@
         </w:rPr>
         <w:t xml:space="preserve"> to the weights are made as per the </w:t>
       </w:r>
-      <w:proofErr w:type="spellStart"/>
       <w:r>
         <w:rPr>
           <w:lang w:val="en-PH"/>
         </w:rPr>
         <w:t>individualerrors</w:t>
       </w:r>
-      <w:proofErr w:type="spellEnd"/>
       <w:r>
         <w:rPr>
           <w:lang w:val="en-PH"/>
@@ -3460,7 +3179,6 @@
         </w:rPr>
         <w:t xml:space="preserve">. The chain </w:t>
       </w:r>
-      <w:proofErr w:type="gramStart"/>
       <w:r>
         <w:rPr>
           <w:lang w:val="en-PH"/>
@@ -3477,14 +3195,7 @@
         <w:rPr>
           <w:lang w:val="en-PH"/>
         </w:rPr>
-        <w:t>differentiation turn</w:t>
-      </w:r>
-      <w:proofErr w:type="gramEnd"/>
-      <w:r>
-        <w:rPr>
-          <w:lang w:val="en-PH"/>
-        </w:rPr>
-        <w:t xml:space="preserve"> out</w:t>
+        <w:t>differentiation turn out</w:t>
       </w:r>
       <w:r>
         <w:rPr>
@@ -4406,19 +4117,11 @@
           <w:lang w:val="en-PH"/>
         </w:rPr>
       </w:pPr>
-      <w:proofErr w:type="gramStart"/>
-      <w:r>
-        <w:rPr>
-          <w:lang w:val="en-PH"/>
-        </w:rPr>
-        <w:t>where</w:t>
-      </w:r>
-      <w:proofErr w:type="gramEnd"/>
-      <w:r>
-        <w:rPr>
-          <w:lang w:val="en-PH"/>
-        </w:rPr>
-        <w:t>,</w:t>
+      <w:r>
+        <w:rPr>
+          <w:lang w:val="en-PH"/>
+        </w:rPr>
+        <w:t>where,</w:t>
       </w:r>
     </w:p>
     <w:p>
@@ -5105,19 +4808,11 @@
           <w:lang w:val="en-PH"/>
         </w:rPr>
       </w:pPr>
-      <w:proofErr w:type="gramStart"/>
-      <w:r>
-        <w:rPr>
-          <w:lang w:val="en-PH"/>
-        </w:rPr>
-        <w:t>for</w:t>
-      </w:r>
-      <w:proofErr w:type="gramEnd"/>
-      <w:r>
-        <w:rPr>
-          <w:lang w:val="en-PH"/>
-        </w:rPr>
-        <w:t xml:space="preserve"> the last layer and</w:t>
+      <w:r>
+        <w:rPr>
+          <w:lang w:val="en-PH"/>
+        </w:rPr>
+        <w:t>for the last layer and</w:t>
       </w:r>
     </w:p>
     <w:p>
@@ -5261,7 +4956,7 @@
             <m:naryPr>
               <m:chr m:val="∑"/>
               <m:limLoc m:val="undOvr"/>
-              <m:supHide m:val="on"/>
+              <m:supHide m:val="1"/>
               <m:ctrlPr>
                 <w:rPr>
                   <w:rFonts w:ascii="Cambria Math" w:hAnsi="Cambria Math"/>
@@ -5378,19 +5073,11 @@
           <w:lang w:val="en-PH"/>
         </w:rPr>
       </w:pPr>
-      <w:proofErr w:type="gramStart"/>
-      <w:r>
-        <w:rPr>
-          <w:lang w:val="en-PH"/>
-        </w:rPr>
-        <w:t>for</w:t>
-      </w:r>
-      <w:proofErr w:type="gramEnd"/>
-      <w:r>
-        <w:rPr>
-          <w:lang w:val="en-PH"/>
-        </w:rPr>
-        <w:t xml:space="preserve"> the intermediate hidden layers.</w:t>
+      <w:r>
+        <w:rPr>
+          <w:lang w:val="en-PH"/>
+        </w:rPr>
+        <w:t>for the intermediate hidden layers.</w:t>
       </w:r>
     </w:p>
     <w:p>
@@ -5486,14 +5173,12 @@
         </w:rPr>
         <w:t xml:space="preserve"> from every </w:t>
       </w:r>
-      <w:proofErr w:type="spellStart"/>
       <w:r>
         <w:rPr>
           <w:lang w:val="en-PH"/>
         </w:rPr>
         <w:t>inputsample</w:t>
       </w:r>
-      <w:proofErr w:type="spellEnd"/>
       <w:r>
         <w:rPr>
           <w:lang w:val="en-PH"/>
@@ -5552,14 +5237,7 @@
         <w:rPr>
           <w:lang w:val="en-PH"/>
         </w:rPr>
-        <w:t xml:space="preserve"> is equivalent </w:t>
-      </w:r>
-      <w:proofErr w:type="gramStart"/>
-      <w:r>
-        <w:rPr>
-          <w:lang w:val="en-PH"/>
-        </w:rPr>
-        <w:t>to o</w:t>
+        <w:t xml:space="preserve"> is equivalent to o</w:t>
       </w:r>
       <w:r>
         <w:rPr>
@@ -5573,7 +5251,6 @@
         </w:rPr>
         <w:t>iteration</w:t>
       </w:r>
-      <w:proofErr w:type="gramEnd"/>
       <w:r>
         <w:rPr>
           <w:lang w:val="en-PH"/>
@@ -5618,21 +5295,7 @@
         <w:rPr>
           <w:lang w:val="en-PH"/>
         </w:rPr>
-        <w:t xml:space="preserve">, ANNs executing the </w:t>
-      </w:r>
-      <w:proofErr w:type="spellStart"/>
-      <w:r>
-        <w:rPr>
-          <w:lang w:val="en-PH"/>
-        </w:rPr>
-        <w:t>backpropagation</w:t>
-      </w:r>
-      <w:proofErr w:type="spellEnd"/>
-      <w:r>
-        <w:rPr>
-          <w:lang w:val="en-PH"/>
-        </w:rPr>
-        <w:t xml:space="preserve"> </w:t>
+        <w:t xml:space="preserve">, ANNs executing the backpropagation </w:t>
       </w:r>
       <w:r>
         <w:rPr>
@@ -5650,21 +5313,7 @@
         <w:rPr>
           <w:lang w:val="en-PH"/>
         </w:rPr>
-        <w:t xml:space="preserve">because </w:t>
-      </w:r>
-      <w:proofErr w:type="spellStart"/>
-      <w:r>
-        <w:rPr>
-          <w:lang w:val="en-PH"/>
-        </w:rPr>
-        <w:t>ofthe</w:t>
-      </w:r>
-      <w:proofErr w:type="spellEnd"/>
-      <w:r>
-        <w:rPr>
-          <w:lang w:val="en-PH"/>
-        </w:rPr>
-        <w:t xml:space="preserve"> time </w:t>
+        <w:t xml:space="preserve">because ofthe time </w:t>
       </w:r>
       <w:r>
         <w:rPr>
@@ -5684,19 +5333,11 @@
         </w:rPr>
         <w:t xml:space="preserve"> the </w:t>
       </w:r>
-      <w:proofErr w:type="spellStart"/>
-      <w:r>
-        <w:rPr>
-          <w:lang w:val="en-PH"/>
-        </w:rPr>
-        <w:t>networksincreases</w:t>
-      </w:r>
-      <w:proofErr w:type="spellEnd"/>
-      <w:r>
-        <w:rPr>
-          <w:lang w:val="en-PH"/>
-        </w:rPr>
-        <w:t xml:space="preserve"> in an exponential manner</w:t>
+      <w:r>
+        <w:rPr>
+          <w:lang w:val="en-PH"/>
+        </w:rPr>
+        <w:t>networksincreases in an exponential manner</w:t>
       </w:r>
       <w:r>
         <w:rPr>
@@ -5714,21 +5355,7 @@
         <w:rPr>
           <w:lang w:val="en-PH"/>
         </w:rPr>
-        <w:t xml:space="preserve"> to the </w:t>
-      </w:r>
-      <w:proofErr w:type="spellStart"/>
-      <w:r>
-        <w:rPr>
-          <w:lang w:val="en-PH"/>
-        </w:rPr>
-        <w:t>backpropagation</w:t>
-      </w:r>
-      <w:proofErr w:type="spellEnd"/>
-      <w:r>
-        <w:rPr>
-          <w:lang w:val="en-PH"/>
-        </w:rPr>
-        <w:t xml:space="preserve"> </w:t>
+        <w:t xml:space="preserve"> to the backpropagation </w:t>
       </w:r>
       <w:r>
         <w:rPr>
@@ -5982,41 +5609,13 @@
         <w:rPr>
           <w:lang w:val="en-PH"/>
         </w:rPr>
-        <w:t xml:space="preserve">of </w:t>
-      </w:r>
-      <w:proofErr w:type="spellStart"/>
-      <w:r>
-        <w:rPr>
-          <w:lang w:val="en-PH"/>
-        </w:rPr>
-        <w:t>consattributed</w:t>
-      </w:r>
-      <w:proofErr w:type="spellEnd"/>
-      <w:r>
-        <w:rPr>
-          <w:lang w:val="en-PH"/>
-        </w:rPr>
-        <w:t xml:space="preserve"> to</w:t>
-      </w:r>
-      <w:r>
-        <w:rPr>
-          <w:lang w:val="en-PH"/>
-        </w:rPr>
-        <w:t xml:space="preserve"> </w:t>
-      </w:r>
-      <w:proofErr w:type="spellStart"/>
-      <w:r>
-        <w:rPr>
-          <w:lang w:val="en-PH"/>
-        </w:rPr>
-        <w:t>backpropagation</w:t>
-      </w:r>
-      <w:proofErr w:type="spellEnd"/>
-      <w:r>
-        <w:rPr>
-          <w:lang w:val="en-PH"/>
-        </w:rPr>
-        <w:t xml:space="preserve"> learning also: </w:t>
+        <w:t>of consattributed to</w:t>
+      </w:r>
+      <w:r>
+        <w:rPr>
+          <w:lang w:val="en-PH"/>
+        </w:rPr>
+        <w:t xml:space="preserve"> backpropagation learning also: </w:t>
       </w:r>
     </w:p>
     <w:p>
@@ -6050,21 +5649,7 @@
         <w:rPr>
           <w:lang w:val="en-PH"/>
         </w:rPr>
-        <w:t xml:space="preserve"> acquired from </w:t>
-      </w:r>
-      <w:proofErr w:type="spellStart"/>
-      <w:r>
-        <w:rPr>
-          <w:lang w:val="en-PH"/>
-        </w:rPr>
-        <w:t>backpropagation</w:t>
-      </w:r>
-      <w:proofErr w:type="spellEnd"/>
-      <w:r>
-        <w:rPr>
-          <w:lang w:val="en-PH"/>
-        </w:rPr>
-        <w:t xml:space="preserve"> learning is </w:t>
+        <w:t xml:space="preserve"> acquired from backpropagation learning is </w:t>
       </w:r>
       <w:r>
         <w:rPr>
@@ -6110,21 +5695,7 @@
         <w:rPr>
           <w:lang w:val="en-PH"/>
         </w:rPr>
-        <w:t xml:space="preserve"> in </w:t>
-      </w:r>
-      <w:proofErr w:type="spellStart"/>
-      <w:r>
-        <w:rPr>
-          <w:lang w:val="en-PH"/>
-        </w:rPr>
-        <w:t>backpropagation</w:t>
-      </w:r>
-      <w:proofErr w:type="spellEnd"/>
-      <w:r>
-        <w:rPr>
-          <w:lang w:val="en-PH"/>
-        </w:rPr>
-        <w:t xml:space="preserve"> learning is not ensured. </w:t>
+        <w:t xml:space="preserve"> in backpropagation learning is not ensured. </w:t>
       </w:r>
     </w:p>
     <w:p>
@@ -6217,21 +5788,7 @@
         <w:rPr>
           <w:lang w:val="en-PH"/>
         </w:rPr>
-        <w:t xml:space="preserve">• </w:t>
-      </w:r>
-      <w:proofErr w:type="spellStart"/>
-      <w:r>
-        <w:rPr>
-          <w:lang w:val="en-PH"/>
-        </w:rPr>
-        <w:t>Backpropagation</w:t>
-      </w:r>
-      <w:proofErr w:type="spellEnd"/>
-      <w:r>
-        <w:rPr>
-          <w:lang w:val="en-PH"/>
-        </w:rPr>
-        <w:t xml:space="preserve"> learning requires data scaling or </w:t>
+        <w:t xml:space="preserve">• Backpropagation learning requires data scaling or </w:t>
       </w:r>
       <w:r>
         <w:rPr>
@@ -6265,21 +5822,7 @@
         <w:rPr>
           <w:lang w:val="en-PH"/>
         </w:rPr>
-        <w:t xml:space="preserve">• </w:t>
-      </w:r>
-      <w:proofErr w:type="spellStart"/>
-      <w:r>
-        <w:rPr>
-          <w:lang w:val="en-PH"/>
-        </w:rPr>
-        <w:t>Backpropagation</w:t>
-      </w:r>
-      <w:proofErr w:type="spellEnd"/>
-      <w:r>
-        <w:rPr>
-          <w:lang w:val="en-PH"/>
-        </w:rPr>
-        <w:t xml:space="preserve"> requires the </w:t>
+        <w:t xml:space="preserve">• Backpropagation requires the </w:t>
       </w:r>
       <w:r>
         <w:rPr>
@@ -6340,11 +5883,9 @@
       <w:r>
         <w:t xml:space="preserve"> likewise has an alternative of three </w:t>
       </w:r>
-      <w:proofErr w:type="spellStart"/>
       <w:r>
         <w:t>activationfunctions</w:t>
       </w:r>
-      <w:proofErr w:type="spellEnd"/>
       <w:r>
         <w:t xml:space="preserve"> for the neurons:</w:t>
       </w:r>
@@ -6364,13 +5905,8 @@
         </w:numPr>
         <w:jc w:val="both"/>
       </w:pPr>
-      <w:proofErr w:type="spellStart"/>
-      <w:r>
-        <w:t>Unipolar</w:t>
-      </w:r>
-      <w:proofErr w:type="spellEnd"/>
-      <w:r>
-        <w:t xml:space="preserve"> sigmoid:</w:t>
+      <w:r>
+        <w:t>Unipolar sigmoid:</w:t>
       </w:r>
     </w:p>
     <w:p>
@@ -6839,7 +6375,7 @@
             <m:den>
               <m:rad>
                 <m:radPr>
-                  <m:degHide m:val="on"/>
+                  <m:degHide m:val="1"/>
                   <m:ctrlPr>
                     <w:rPr>
                       <w:rFonts w:ascii="Cambria Math" w:hAnsi="Cambria Math"/>
@@ -7064,11 +6600,9 @@
       <w:r>
         <w:t xml:space="preserve"> number of </w:t>
       </w:r>
-      <w:proofErr w:type="spellStart"/>
       <w:r>
         <w:t>hiddennodes</w:t>
       </w:r>
-      <w:proofErr w:type="spellEnd"/>
       <w:r>
         <w:t xml:space="preserve"> in every layer, both of which the </w:t>
       </w:r>
@@ -7097,50 +6631,10 @@
         <w:jc w:val="both"/>
       </w:pPr>
       <w:r>
-        <w:t xml:space="preserve">The input is normalized before being fed to the ANN. The input vectors of the training information are normalized such that every one of the components </w:t>
-      </w:r>
-      <w:proofErr w:type="gramStart"/>
-      <w:r>
-        <w:t>are</w:t>
-      </w:r>
-      <w:proofErr w:type="gramEnd"/>
-      <w:r>
-        <w:t xml:space="preserve"> zero-mean and unit variance. The values that are needed are normalized such that if the </w:t>
-      </w:r>
-      <w:proofErr w:type="spellStart"/>
-      <w:r>
-        <w:t>activationfunction</w:t>
-      </w:r>
-      <w:proofErr w:type="spellEnd"/>
-      <w:r>
-        <w:t xml:space="preserve"> is </w:t>
-      </w:r>
-      <w:proofErr w:type="spellStart"/>
-      <w:r>
-        <w:t>Unipolar</w:t>
-      </w:r>
-      <w:proofErr w:type="spellEnd"/>
-      <w:r>
-        <w:t xml:space="preserve"> sigmoid, they are normalized to a value somewhere around 0 and 1 (since these are the base and most extreme estimations of the </w:t>
-      </w:r>
-      <w:proofErr w:type="spellStart"/>
-      <w:r>
-        <w:t>activationfunction</w:t>
-      </w:r>
-      <w:proofErr w:type="spellEnd"/>
-      <w:r>
-        <w:t xml:space="preserve">, and so the </w:t>
-      </w:r>
-      <w:r>
-        <w:t xml:space="preserve">output of the ANN), and if the </w:t>
-      </w:r>
-      <w:proofErr w:type="spellStart"/>
-      <w:r>
-        <w:t>activationfunction</w:t>
-      </w:r>
-      <w:proofErr w:type="spellEnd"/>
-      <w:r>
-        <w:t xml:space="preserve"> is</w:t>
+        <w:t xml:space="preserve">The input is normalized before being fed to the ANN. The input vectors of the training information are normalized such that every one of the components are zero-mean and unit variance. The values that are needed are normalized such that if the activationfunction is Unipolar sigmoid, they are normalized to a value somewhere around 0 and 1 (since these are the base and most extreme estimations of the activationfunction, and so the </w:t>
+      </w:r>
+      <w:r>
+        <w:t>output of the ANN), and if the activationfunction is</w:t>
       </w:r>
       <w:r>
         <w:rPr>
@@ -7187,7 +6681,7 @@
           <m:den>
             <m:rad>
               <m:radPr>
-                <m:degHide m:val="on"/>
+                <m:degHide m:val="1"/>
                 <m:ctrlPr>
                   <w:rPr>
                     <w:rFonts w:ascii="Cambria Math" w:hAnsi="Cambria Math"/>
@@ -7245,15 +6739,7 @@
         <w:jc w:val="both"/>
       </w:pPr>
       <w:r>
-        <w:t xml:space="preserve">The test input vector is scaled again by the same variables with which the </w:t>
-      </w:r>
-      <w:proofErr w:type="spellStart"/>
-      <w:r>
-        <w:t>trainingdata</w:t>
-      </w:r>
-      <w:proofErr w:type="spellEnd"/>
-      <w:r>
-        <w:t xml:space="preserve"> was normalized. The output value from the ANN for </w:t>
+        <w:t xml:space="preserve">The test input vector is scaled again by the same variables with which the trainingdata was normalized. The output value from the ANN for </w:t>
       </w:r>
       <w:r>
         <w:lastRenderedPageBreak/>
@@ -7311,15 +6797,7 @@
         <w:t>𝜂</w:t>
       </w:r>
       <w:r>
-        <w:t xml:space="preserve">can control the rate of convergence for the </w:t>
-      </w:r>
-      <w:proofErr w:type="spellStart"/>
-      <w:r>
-        <w:t>backpropagation</w:t>
-      </w:r>
-      <w:proofErr w:type="spellEnd"/>
-      <w:r>
-        <w:t xml:space="preserve"> algorithm. A bigger value of </w:t>
+        <w:t xml:space="preserve">can control the rate of convergence for the backpropagation algorithm. A bigger value of </w:t>
       </w:r>
       <w:r>
         <w:rPr>
@@ -7328,15 +6806,7 @@
         <w:t>𝜂</w:t>
       </w:r>
       <w:r>
-        <w:t xml:space="preserve"> would guarantee speedier convergence, but as consequence it may make the calculation swing around the minima, while a </w:t>
-      </w:r>
-      <w:proofErr w:type="spellStart"/>
-      <w:r>
-        <w:t>smallervalue</w:t>
-      </w:r>
-      <w:proofErr w:type="spellEnd"/>
-      <w:r>
-        <w:t xml:space="preserve"> of </w:t>
+        <w:t xml:space="preserve"> would guarantee speedier convergence, but as consequence it may make the calculation swing around the minima, while a smallervalue of </w:t>
       </w:r>
       <w:r>
         <w:rPr>
@@ -7360,23 +6830,7 @@
         <w:jc w:val="both"/>
       </w:pPr>
       <w:r>
-        <w:t xml:space="preserve">We need some </w:t>
-      </w:r>
-      <w:proofErr w:type="spellStart"/>
-      <w:r>
-        <w:t>stoppingcriterion</w:t>
-      </w:r>
-      <w:proofErr w:type="spellEnd"/>
-      <w:r>
-        <w:t xml:space="preserve"> for the calculation also, to guarantee that it doesn't run all the time and will eventually stop. For our tests, we utilize a three-fold stopping criterion. The </w:t>
-      </w:r>
-      <w:proofErr w:type="spellStart"/>
-      <w:r>
-        <w:t>backpropagation</w:t>
-      </w:r>
-      <w:proofErr w:type="spellEnd"/>
-      <w:r>
-        <w:t xml:space="preserve"> algorithm stops if any of these conditions are satisfied:</w:t>
+        <w:t>We need some stoppingcriterion for the calculation also, to guarantee that it doesn't run all the time and will eventually stop. For our tests, we utilize a three-fold stopping criterion. The backpropagation algorithm stops if any of these conditions are satisfied:</w:t>
       </w:r>
     </w:p>
     <w:p>
@@ -7391,31 +6845,7 @@
         <w:jc w:val="both"/>
       </w:pPr>
       <w:r>
-        <w:t xml:space="preserve">• The </w:t>
-      </w:r>
-      <w:proofErr w:type="spellStart"/>
-      <w:r>
-        <w:t>differnce</w:t>
-      </w:r>
-      <w:proofErr w:type="spellEnd"/>
-      <w:r>
-        <w:t xml:space="preserve"> in error starting </w:t>
-      </w:r>
-      <w:proofErr w:type="gramStart"/>
-      <w:r>
-        <w:t>with one iteration</w:t>
-      </w:r>
-      <w:proofErr w:type="gramEnd"/>
-      <w:r>
-        <w:t xml:space="preserve"> then onto the next </w:t>
-      </w:r>
-      <w:proofErr w:type="spellStart"/>
-      <w:r>
-        <w:t>falls</w:t>
-      </w:r>
-      <w:proofErr w:type="spellEnd"/>
-      <w:r>
-        <w:t xml:space="preserve"> beneath a limit that the user can set. </w:t>
+        <w:t xml:space="preserve">• The differnce in error starting with one iteration then onto the next falls beneath a limit that the user can set. </w:t>
       </w:r>
     </w:p>
     <w:p>
@@ -7430,23 +6860,7 @@
         <w:jc w:val="both"/>
       </w:pPr>
       <w:r>
-        <w:t xml:space="preserve">• The </w:t>
-      </w:r>
-      <w:proofErr w:type="spellStart"/>
-      <w:r>
-        <w:t>errorvalue</w:t>
-      </w:r>
-      <w:proofErr w:type="spellEnd"/>
-      <w:r>
-        <w:t xml:space="preserve"> starts to increment. There is an unwinding component here too that </w:t>
-      </w:r>
-      <w:proofErr w:type="spellStart"/>
-      <w:r>
-        <w:t>permitsnegligible</w:t>
-      </w:r>
-      <w:proofErr w:type="spellEnd"/>
-      <w:r>
-        <w:t xml:space="preserve"> increment as it is noted that the error tends to increment a small amount and afterward decrease again. </w:t>
+        <w:t xml:space="preserve">• The errorvalue starts to increment. There is an unwinding component here too that permitsnegligible increment as it is noted that the error tends to increment a small amount and afterward decrease again. </w:t>
       </w:r>
     </w:p>
     <w:p>
@@ -7482,15 +6896,7 @@
         <w:jc w:val="both"/>
       </w:pPr>
       <w:r>
-        <w:t xml:space="preserve">The </w:t>
-      </w:r>
-      <w:proofErr w:type="spellStart"/>
-      <w:r>
-        <w:t>rms</w:t>
-      </w:r>
-      <w:proofErr w:type="spellEnd"/>
-      <w:r>
-        <w:t xml:space="preserve"> error between the target values and the actual outputs is the calculation of the error for convergence. We use the same error to report the performance of the algorithm on the test set.</w:t>
+        <w:t>The rms error between the target values and the actual outputs is the calculation of the error for convergence. We use the same error to report the performance of the algorithm on the test set.</w:t>
       </w:r>
     </w:p>
     <w:p>
@@ -7532,32 +6938,16 @@
         <w:t>error</w:t>
       </w:r>
       <w:r>
-        <w:t xml:space="preserve"> of the </w:t>
-      </w:r>
-      <w:proofErr w:type="spellStart"/>
-      <w:r>
-        <w:t>backpropagation</w:t>
-      </w:r>
-      <w:proofErr w:type="spellEnd"/>
-      <w:r>
-        <w:t xml:space="preserve"> </w:t>
+        <w:t xml:space="preserve"> of the backpropagation </w:t>
       </w:r>
       <w:r>
         <w:t>algorithm</w:t>
       </w:r>
       <w:r>
-        <w:t xml:space="preserve"> </w:t>
-      </w:r>
-      <w:proofErr w:type="gramStart"/>
-      <w:r>
-        <w:t xml:space="preserve">after each </w:t>
-      </w:r>
-      <w:r>
-        <w:t>iteration</w:t>
-      </w:r>
-      <w:proofErr w:type="gramEnd"/>
-      <w:r>
-        <w:t xml:space="preserve"> in our algorithm</w:t>
+        <w:t xml:space="preserve"> after each </w:t>
+      </w:r>
+      <w:r>
+        <w:t>iteration in our algorithm</w:t>
       </w:r>
       <w:r>
         <w:t>. The cross-</w:t>
@@ -7594,33 +6984,7 @@
         <w:jc w:val="both"/>
       </w:pPr>
       <w:r>
-        <w:t xml:space="preserve">The Nifty </w:t>
-      </w:r>
-      <w:proofErr w:type="spellStart"/>
-      <w:r>
-        <w:t>Sensex</w:t>
-      </w:r>
-      <w:proofErr w:type="spellEnd"/>
-      <w:r>
-        <w:t xml:space="preserve"> information included the date, time of day, opening price, </w:t>
-      </w:r>
-      <w:proofErr w:type="spellStart"/>
-      <w:proofErr w:type="gramStart"/>
-      <w:r>
-        <w:t>closingprice</w:t>
-      </w:r>
-      <w:proofErr w:type="spellEnd"/>
-      <w:proofErr w:type="gramEnd"/>
-      <w:r>
-        <w:t xml:space="preserve">, high, low and fragmentary change in cost from the preceding time step. Among these, just four factors were considered, the opening price, </w:t>
-      </w:r>
-      <w:proofErr w:type="spellStart"/>
-      <w:r>
-        <w:t>closingprice</w:t>
-      </w:r>
-      <w:proofErr w:type="spellEnd"/>
-      <w:r>
-        <w:t xml:space="preserve">, high cost and the low cost. The output comprised of one factor, the closing value. The information was further divided into 60% for training and 40 % for testing the data. </w:t>
+        <w:t xml:space="preserve">The Nifty Sensex information included the date, time of day, opening price, closingprice, high, low and fragmentary change in cost from the preceding time step. Among these, just four factors were considered, the opening price, closingprice, high cost and the low cost. The output comprised of one factor, the closing value. The information was further divided into 60% for training and 40 % for testing the data. </w:t>
       </w:r>
     </w:p>
     <w:p>
@@ -7647,15 +7011,7 @@
         <w:jc w:val="both"/>
       </w:pPr>
       <w:r>
-        <w:t xml:space="preserve">Mix of a couple samples of the data into one single vector is to be fed to the ANN. This acquaints some </w:t>
-      </w:r>
-      <w:proofErr w:type="spellStart"/>
-      <w:r>
-        <w:t>latencyto</w:t>
-      </w:r>
-      <w:proofErr w:type="spellEnd"/>
-      <w:r>
-        <w:t xml:space="preserve"> the framework. A moving window is utilized to add the data points as follows:</w:t>
+        <w:t>Mix of a couple samples of the data into one single vector is to be fed to the ANN. This acquaints some latencyto the framework. A moving window is utilized to add the data points as follows:</w:t>
       </w:r>
     </w:p>
     <w:p>
@@ -7943,15 +7299,7 @@
         <w:t>normalized</w:t>
       </w:r>
       <w:r>
-        <w:t xml:space="preserve"> by "</w:t>
-      </w:r>
-      <w:proofErr w:type="spellStart"/>
-      <w:r>
-        <w:t>zscore</w:t>
-      </w:r>
-      <w:proofErr w:type="spellEnd"/>
-      <w:r>
-        <w:t xml:space="preserve">" </w:t>
+        <w:t xml:space="preserve"> by "zscore" </w:t>
       </w:r>
       <w:r>
         <w:t>function</w:t>
@@ -7959,11 +7307,9 @@
       <w:r>
         <w:t xml:space="preserve"> characterized in MATLAB, wherein the mean was subtracted and the </w:t>
       </w:r>
-      <w:proofErr w:type="spellStart"/>
       <w:r>
         <w:t>valuedivided</w:t>
       </w:r>
-      <w:proofErr w:type="spellEnd"/>
       <w:r>
         <w:t xml:space="preserve"> by the difference of the </w:t>
       </w:r>
@@ -8015,21 +7361,11 @@
       <w:r>
         <w:t xml:space="preserve"> points for the separate </w:t>
       </w:r>
-      <w:proofErr w:type="spellStart"/>
       <w:r>
         <w:t>activationfunctions</w:t>
       </w:r>
-      <w:proofErr w:type="spellEnd"/>
-      <w:r>
-        <w:t xml:space="preserve"> ((0,1) for </w:t>
-      </w:r>
-      <w:proofErr w:type="spellStart"/>
-      <w:r>
-        <w:t>unipolar</w:t>
-      </w:r>
-      <w:proofErr w:type="spellEnd"/>
-      <w:r>
-        <w:t xml:space="preserve"> sigmoid, (- 1, 1) for the bipolar sigmoid and the tan hyperbolic </w:t>
+      <w:r>
+        <w:t xml:space="preserve"> ((0,1) for unipolar sigmoid, (- 1, 1) for the bipolar sigmoid and the tan hyperbolic </w:t>
       </w:r>
       <w:r>
         <w:t>functions</w:t>
@@ -8341,8 +7677,8 @@
 </file>
 
 <file path=word/numbering.xml><?xml version="1.0" encoding="utf-8"?>
-<w:numbering xmlns:ve="http://schemas.openxmlformats.org/markup-compatibility/2006" xmlns:o="urn:schemas-microsoft-com:office:office" xmlns:r="http://schemas.openxmlformats.org/officeDocument/2006/relationships" xmlns:m="http://schemas.openxmlformats.org/officeDocument/2006/math" xmlns:v="urn:schemas-microsoft-com:vml" xmlns:wp="http://schemas.openxmlformats.org/drawingml/2006/wordprocessingDrawing" xmlns:w10="urn:schemas-microsoft-com:office:word" xmlns:w="http://schemas.openxmlformats.org/wordprocessingml/2006/main" xmlns:wne="http://schemas.microsoft.com/office/word/2006/wordml">
-  <w:abstractNum w:abstractNumId="0">
+<w:numbering xmlns:wpc="http://schemas.microsoft.com/office/word/2010/wordprocessingCanvas" xmlns:cx="http://schemas.microsoft.com/office/drawing/2014/chartex" xmlns:mc="http://schemas.openxmlformats.org/markup-compatibility/2006" xmlns:o="urn:schemas-microsoft-com:office:office" xmlns:r="http://schemas.openxmlformats.org/officeDocument/2006/relationships" xmlns:m="http://schemas.openxmlformats.org/officeDocument/2006/math" xmlns:v="urn:schemas-microsoft-com:vml" xmlns:wp14="http://schemas.microsoft.com/office/word/2010/wordprocessingDrawing" xmlns:wp="http://schemas.openxmlformats.org/drawingml/2006/wordprocessingDrawing" xmlns:w10="urn:schemas-microsoft-com:office:word" xmlns:w="http://schemas.openxmlformats.org/wordprocessingml/2006/main" xmlns:w14="http://schemas.microsoft.com/office/word/2010/wordml" xmlns:w15="http://schemas.microsoft.com/office/word/2012/wordml" xmlns:w16se="http://schemas.microsoft.com/office/word/2015/wordml/symex" xmlns:wpg="http://schemas.microsoft.com/office/word/2010/wordprocessingGroup" xmlns:wpi="http://schemas.microsoft.com/office/word/2010/wordprocessingInk" xmlns:wne="http://schemas.microsoft.com/office/word/2006/wordml" xmlns:wps="http://schemas.microsoft.com/office/word/2010/wordprocessingShape" mc:Ignorable="w14 w15 w16se wp14">
+  <w:abstractNum w:abstractNumId="0" w15:restartNumberingAfterBreak="0">
     <w:nsid w:val="FFFFFF1D"/>
     <w:multiLevelType w:val="multilevel"/>
     <w:tmpl w:val="7A36CE9E"/>
@@ -8482,7 +7818,7 @@
       </w:rPr>
     </w:lvl>
   </w:abstractNum>
-  <w:abstractNum w:abstractNumId="1">
+  <w:abstractNum w:abstractNumId="1" w15:restartNumberingAfterBreak="0">
     <w:nsid w:val="FFFFFF7C"/>
     <w:multiLevelType w:val="singleLevel"/>
     <w:tmpl w:val="DD629BEE"/>
@@ -8499,7 +7835,7 @@
       </w:pPr>
     </w:lvl>
   </w:abstractNum>
-  <w:abstractNum w:abstractNumId="2">
+  <w:abstractNum w:abstractNumId="2" w15:restartNumberingAfterBreak="0">
     <w:nsid w:val="FFFFFF7D"/>
     <w:multiLevelType w:val="singleLevel"/>
     <w:tmpl w:val="2648E1C4"/>
@@ -8516,7 +7852,7 @@
       </w:pPr>
     </w:lvl>
   </w:abstractNum>
-  <w:abstractNum w:abstractNumId="3">
+  <w:abstractNum w:abstractNumId="3" w15:restartNumberingAfterBreak="0">
     <w:nsid w:val="FFFFFF7E"/>
     <w:multiLevelType w:val="singleLevel"/>
     <w:tmpl w:val="9D38DB54"/>
@@ -8533,7 +7869,7 @@
       </w:pPr>
     </w:lvl>
   </w:abstractNum>
-  <w:abstractNum w:abstractNumId="4">
+  <w:abstractNum w:abstractNumId="4" w15:restartNumberingAfterBreak="0">
     <w:nsid w:val="FFFFFF7F"/>
     <w:multiLevelType w:val="singleLevel"/>
     <w:tmpl w:val="632C24E2"/>
@@ -8550,7 +7886,7 @@
       </w:pPr>
     </w:lvl>
   </w:abstractNum>
-  <w:abstractNum w:abstractNumId="5">
+  <w:abstractNum w:abstractNumId="5" w15:restartNumberingAfterBreak="0">
     <w:nsid w:val="FFFFFF80"/>
     <w:multiLevelType w:val="singleLevel"/>
     <w:tmpl w:val="82268A14"/>
@@ -8570,7 +7906,7 @@
       </w:rPr>
     </w:lvl>
   </w:abstractNum>
-  <w:abstractNum w:abstractNumId="6">
+  <w:abstractNum w:abstractNumId="6" w15:restartNumberingAfterBreak="0">
     <w:nsid w:val="FFFFFF81"/>
     <w:multiLevelType w:val="singleLevel"/>
     <w:tmpl w:val="8C0E77FE"/>
@@ -8590,7 +7926,7 @@
       </w:rPr>
     </w:lvl>
   </w:abstractNum>
-  <w:abstractNum w:abstractNumId="7">
+  <w:abstractNum w:abstractNumId="7" w15:restartNumberingAfterBreak="0">
     <w:nsid w:val="FFFFFF82"/>
     <w:multiLevelType w:val="singleLevel"/>
     <w:tmpl w:val="174639B8"/>
@@ -8610,7 +7946,7 @@
       </w:rPr>
     </w:lvl>
   </w:abstractNum>
-  <w:abstractNum w:abstractNumId="8">
+  <w:abstractNum w:abstractNumId="8" w15:restartNumberingAfterBreak="0">
     <w:nsid w:val="FFFFFF83"/>
     <w:multiLevelType w:val="singleLevel"/>
     <w:tmpl w:val="B1ACC408"/>
@@ -8630,7 +7966,7 @@
       </w:rPr>
     </w:lvl>
   </w:abstractNum>
-  <w:abstractNum w:abstractNumId="9">
+  <w:abstractNum w:abstractNumId="9" w15:restartNumberingAfterBreak="0">
     <w:nsid w:val="FFFFFF88"/>
     <w:multiLevelType w:val="singleLevel"/>
     <w:tmpl w:val="229E8DFE"/>
@@ -8647,7 +7983,7 @@
       </w:pPr>
     </w:lvl>
   </w:abstractNum>
-  <w:abstractNum w:abstractNumId="10">
+  <w:abstractNum w:abstractNumId="10" w15:restartNumberingAfterBreak="0">
     <w:nsid w:val="FFFFFF89"/>
     <w:multiLevelType w:val="singleLevel"/>
     <w:tmpl w:val="EA847AFE"/>
@@ -8667,7 +8003,7 @@
       </w:rPr>
     </w:lvl>
   </w:abstractNum>
-  <w:abstractNum w:abstractNumId="11">
+  <w:abstractNum w:abstractNumId="11" w15:restartNumberingAfterBreak="0">
     <w:nsid w:val="073B1A74"/>
     <w:multiLevelType w:val="hybridMultilevel"/>
     <w:tmpl w:val="DA1010CE"/>
@@ -8758,7 +8094,7 @@
       </w:pPr>
     </w:lvl>
   </w:abstractNum>
-  <w:abstractNum w:abstractNumId="12">
+  <w:abstractNum w:abstractNumId="12" w15:restartNumberingAfterBreak="0">
     <w:nsid w:val="0C3E47D9"/>
     <w:multiLevelType w:val="hybridMultilevel"/>
     <w:tmpl w:val="F564ABB6"/>
@@ -8847,7 +8183,7 @@
       </w:pPr>
     </w:lvl>
   </w:abstractNum>
-  <w:abstractNum w:abstractNumId="13">
+  <w:abstractNum w:abstractNumId="13" w15:restartNumberingAfterBreak="0">
     <w:nsid w:val="113D7B5B"/>
     <w:multiLevelType w:val="hybridMultilevel"/>
     <w:tmpl w:val="69C0687E"/>
@@ -8936,7 +8272,7 @@
       </w:pPr>
     </w:lvl>
   </w:abstractNum>
-  <w:abstractNum w:abstractNumId="14">
+  <w:abstractNum w:abstractNumId="14" w15:restartNumberingAfterBreak="0">
     <w:nsid w:val="14B4776E"/>
     <w:multiLevelType w:val="hybridMultilevel"/>
     <w:tmpl w:val="3BF8284E"/>
@@ -9025,7 +8361,7 @@
       </w:pPr>
     </w:lvl>
   </w:abstractNum>
-  <w:abstractNum w:abstractNumId="15">
+  <w:abstractNum w:abstractNumId="15" w15:restartNumberingAfterBreak="0">
     <w:nsid w:val="19AE708E"/>
     <w:multiLevelType w:val="hybridMultilevel"/>
     <w:tmpl w:val="F5D6C02A"/>
@@ -9114,7 +8450,7 @@
       </w:pPr>
     </w:lvl>
   </w:abstractNum>
-  <w:abstractNum w:abstractNumId="16">
+  <w:abstractNum w:abstractNumId="16" w15:restartNumberingAfterBreak="0">
     <w:nsid w:val="1C9362E1"/>
     <w:multiLevelType w:val="hybridMultilevel"/>
     <w:tmpl w:val="20D25A56"/>
@@ -9203,7 +8539,7 @@
       </w:pPr>
     </w:lvl>
   </w:abstractNum>
-  <w:abstractNum w:abstractNumId="17">
+  <w:abstractNum w:abstractNumId="17" w15:restartNumberingAfterBreak="0">
     <w:nsid w:val="1E177E97"/>
     <w:multiLevelType w:val="hybridMultilevel"/>
     <w:tmpl w:val="A6463BCE"/>
@@ -9289,7 +8625,7 @@
       </w:pPr>
     </w:lvl>
   </w:abstractNum>
-  <w:abstractNum w:abstractNumId="18">
+  <w:abstractNum w:abstractNumId="18" w15:restartNumberingAfterBreak="0">
     <w:nsid w:val="1EE57646"/>
     <w:multiLevelType w:val="hybridMultilevel"/>
     <w:tmpl w:val="531AA752"/>
@@ -9378,7 +8714,7 @@
       </w:pPr>
     </w:lvl>
   </w:abstractNum>
-  <w:abstractNum w:abstractNumId="19">
+  <w:abstractNum w:abstractNumId="19" w15:restartNumberingAfterBreak="0">
     <w:nsid w:val="20AF0333"/>
     <w:multiLevelType w:val="hybridMultilevel"/>
     <w:tmpl w:val="CB0E7F4E"/>
@@ -9520,7 +8856,7 @@
       </w:rPr>
     </w:lvl>
   </w:abstractNum>
-  <w:abstractNum w:abstractNumId="20">
+  <w:abstractNum w:abstractNumId="20" w15:restartNumberingAfterBreak="0">
     <w:nsid w:val="26425EB8"/>
     <w:multiLevelType w:val="hybridMultilevel"/>
     <w:tmpl w:val="90BAD716"/>
@@ -9609,7 +8945,7 @@
       </w:pPr>
     </w:lvl>
   </w:abstractNum>
-  <w:abstractNum w:abstractNumId="21">
+  <w:abstractNum w:abstractNumId="21" w15:restartNumberingAfterBreak="0">
     <w:nsid w:val="26D86B65"/>
     <w:multiLevelType w:val="hybridMultilevel"/>
     <w:tmpl w:val="B7548A0A"/>
@@ -9722,7 +9058,7 @@
       </w:rPr>
     </w:lvl>
   </w:abstractNum>
-  <w:abstractNum w:abstractNumId="22">
+  <w:abstractNum w:abstractNumId="22" w15:restartNumberingAfterBreak="0">
     <w:nsid w:val="26FE1FCF"/>
     <w:multiLevelType w:val="hybridMultilevel"/>
     <w:tmpl w:val="33826962"/>
@@ -9875,7 +9211,7 @@
       </w:rPr>
     </w:lvl>
   </w:abstractNum>
-  <w:abstractNum w:abstractNumId="23">
+  <w:abstractNum w:abstractNumId="23" w15:restartNumberingAfterBreak="0">
     <w:nsid w:val="2B2C6F90"/>
     <w:multiLevelType w:val="hybridMultilevel"/>
     <w:tmpl w:val="83641372"/>
@@ -9988,7 +9324,7 @@
       </w:rPr>
     </w:lvl>
   </w:abstractNum>
-  <w:abstractNum w:abstractNumId="24">
+  <w:abstractNum w:abstractNumId="24" w15:restartNumberingAfterBreak="0">
     <w:nsid w:val="37660336"/>
     <w:multiLevelType w:val="hybridMultilevel"/>
     <w:tmpl w:val="754EAC84"/>
@@ -10129,7 +9465,7 @@
       </w:rPr>
     </w:lvl>
   </w:abstractNum>
-  <w:abstractNum w:abstractNumId="25">
+  <w:abstractNum w:abstractNumId="25" w15:restartNumberingAfterBreak="0">
     <w:nsid w:val="38F37B1F"/>
     <w:multiLevelType w:val="multilevel"/>
     <w:tmpl w:val="3DE61DE0"/>
@@ -10250,7 +9586,7 @@
       </w:rPr>
     </w:lvl>
   </w:abstractNum>
-  <w:abstractNum w:abstractNumId="26">
+  <w:abstractNum w:abstractNumId="26" w15:restartNumberingAfterBreak="0">
     <w:nsid w:val="39E54FC6"/>
     <w:multiLevelType w:val="singleLevel"/>
     <w:tmpl w:val="5B7288D4"/>
@@ -10270,7 +9606,7 @@
       </w:rPr>
     </w:lvl>
   </w:abstractNum>
-  <w:abstractNum w:abstractNumId="27">
+  <w:abstractNum w:abstractNumId="27" w15:restartNumberingAfterBreak="0">
     <w:nsid w:val="400C58D0"/>
     <w:multiLevelType w:val="hybridMultilevel"/>
     <w:tmpl w:val="76C49B92"/>
@@ -10359,7 +9695,7 @@
       </w:pPr>
     </w:lvl>
   </w:abstractNum>
-  <w:abstractNum w:abstractNumId="28">
+  <w:abstractNum w:abstractNumId="28" w15:restartNumberingAfterBreak="0">
     <w:nsid w:val="4189603E"/>
     <w:multiLevelType w:val="multilevel"/>
     <w:tmpl w:val="0AB06E12"/>
@@ -10542,7 +9878,7 @@
       </w:rPr>
     </w:lvl>
   </w:abstractNum>
-  <w:abstractNum w:abstractNumId="29">
+  <w:abstractNum w:abstractNumId="29" w15:restartNumberingAfterBreak="0">
     <w:nsid w:val="493C3F76"/>
     <w:multiLevelType w:val="hybridMultilevel"/>
     <w:tmpl w:val="9A9E418C"/>
@@ -10645,7 +9981,7 @@
       </w:pPr>
     </w:lvl>
   </w:abstractNum>
-  <w:abstractNum w:abstractNumId="30">
+  <w:abstractNum w:abstractNumId="30" w15:restartNumberingAfterBreak="0">
     <w:nsid w:val="4FDE2C6A"/>
     <w:multiLevelType w:val="hybridMultilevel"/>
     <w:tmpl w:val="ABE02312"/>
@@ -10734,7 +10070,7 @@
       </w:pPr>
     </w:lvl>
   </w:abstractNum>
-  <w:abstractNum w:abstractNumId="31">
+  <w:abstractNum w:abstractNumId="31" w15:restartNumberingAfterBreak="0">
     <w:nsid w:val="50452C47"/>
     <w:multiLevelType w:val="hybridMultilevel"/>
     <w:tmpl w:val="BDB8F45A"/>
@@ -10823,7 +10159,7 @@
       </w:pPr>
     </w:lvl>
   </w:abstractNum>
-  <w:abstractNum w:abstractNumId="32">
+  <w:abstractNum w:abstractNumId="32" w15:restartNumberingAfterBreak="0">
     <w:nsid w:val="52CA544A"/>
     <w:multiLevelType w:val="singleLevel"/>
     <w:tmpl w:val="AED6D67E"/>
@@ -10850,7 +10186,7 @@
       </w:rPr>
     </w:lvl>
   </w:abstractNum>
-  <w:abstractNum w:abstractNumId="33">
+  <w:abstractNum w:abstractNumId="33" w15:restartNumberingAfterBreak="0">
     <w:nsid w:val="533604E8"/>
     <w:multiLevelType w:val="hybridMultilevel"/>
     <w:tmpl w:val="CF66277A"/>
@@ -10963,7 +10299,7 @@
       </w:rPr>
     </w:lvl>
   </w:abstractNum>
-  <w:abstractNum w:abstractNumId="34">
+  <w:abstractNum w:abstractNumId="34" w15:restartNumberingAfterBreak="0">
     <w:nsid w:val="5BA763D4"/>
     <w:multiLevelType w:val="hybridMultilevel"/>
     <w:tmpl w:val="D4766F3E"/>
@@ -11052,7 +10388,7 @@
       </w:pPr>
     </w:lvl>
   </w:abstractNum>
-  <w:abstractNum w:abstractNumId="35">
+  <w:abstractNum w:abstractNumId="35" w15:restartNumberingAfterBreak="0">
     <w:nsid w:val="5F173D33"/>
     <w:multiLevelType w:val="hybridMultilevel"/>
     <w:tmpl w:val="01BAA7B6"/>
@@ -11165,7 +10501,7 @@
       </w:rPr>
     </w:lvl>
   </w:abstractNum>
-  <w:abstractNum w:abstractNumId="36">
+  <w:abstractNum w:abstractNumId="36" w15:restartNumberingAfterBreak="0">
     <w:nsid w:val="606F3DEA"/>
     <w:multiLevelType w:val="hybridMultilevel"/>
     <w:tmpl w:val="8884C0D2"/>
@@ -11254,7 +10590,7 @@
       </w:pPr>
     </w:lvl>
   </w:abstractNum>
-  <w:abstractNum w:abstractNumId="37">
+  <w:abstractNum w:abstractNumId="37" w15:restartNumberingAfterBreak="0">
     <w:nsid w:val="6C402C58"/>
     <w:multiLevelType w:val="hybridMultilevel"/>
     <w:tmpl w:val="9A1CA078"/>
@@ -11399,7 +10735,7 @@
       </w:rPr>
     </w:lvl>
   </w:abstractNum>
-  <w:abstractNum w:abstractNumId="38">
+  <w:abstractNum w:abstractNumId="38" w15:restartNumberingAfterBreak="0">
     <w:nsid w:val="6CD32DA8"/>
     <w:multiLevelType w:val="singleLevel"/>
     <w:tmpl w:val="166470C2"/>
@@ -11425,7 +10761,7 @@
       </w:rPr>
     </w:lvl>
   </w:abstractNum>
-  <w:abstractNum w:abstractNumId="39">
+  <w:abstractNum w:abstractNumId="39" w15:restartNumberingAfterBreak="0">
     <w:nsid w:val="6ED10CCB"/>
     <w:multiLevelType w:val="hybridMultilevel"/>
     <w:tmpl w:val="EC30772E"/>
@@ -11538,7 +10874,7 @@
       </w:rPr>
     </w:lvl>
   </w:abstractNum>
-  <w:abstractNum w:abstractNumId="40">
+  <w:abstractNum w:abstractNumId="40" w15:restartNumberingAfterBreak="0">
     <w:nsid w:val="75B615EE"/>
     <w:multiLevelType w:val="hybridMultilevel"/>
     <w:tmpl w:val="4D58B850"/>
@@ -11627,7 +10963,7 @@
       </w:pPr>
     </w:lvl>
   </w:abstractNum>
-  <w:abstractNum w:abstractNumId="41">
+  <w:abstractNum w:abstractNumId="41" w15:restartNumberingAfterBreak="0">
     <w:nsid w:val="768347EE"/>
     <w:multiLevelType w:val="hybridMultilevel"/>
     <w:tmpl w:val="93049A1A"/>
@@ -11716,7 +11052,7 @@
       </w:pPr>
     </w:lvl>
   </w:abstractNum>
-  <w:abstractNum w:abstractNumId="42">
+  <w:abstractNum w:abstractNumId="42" w15:restartNumberingAfterBreak="0">
     <w:nsid w:val="7CDD72B3"/>
     <w:multiLevelType w:val="hybridMultilevel"/>
     <w:tmpl w:val="6B4A7942"/>
@@ -11805,7 +11141,7 @@
       </w:pPr>
     </w:lvl>
   </w:abstractNum>
-  <w:abstractNum w:abstractNumId="43">
+  <w:abstractNum w:abstractNumId="43" w15:restartNumberingAfterBreak="0">
     <w:nsid w:val="7D230B8F"/>
     <w:multiLevelType w:val="multilevel"/>
     <w:tmpl w:val="7702E222"/>
@@ -12071,7 +11407,7 @@
 </file>
 
 <file path=word/styles.xml><?xml version="1.0" encoding="utf-8"?>
-<w:styles xmlns:r="http://schemas.openxmlformats.org/officeDocument/2006/relationships" xmlns:w="http://schemas.openxmlformats.org/wordprocessingml/2006/main">
+<w:styles xmlns:mc="http://schemas.openxmlformats.org/markup-compatibility/2006" xmlns:r="http://schemas.openxmlformats.org/officeDocument/2006/relationships" xmlns:w="http://schemas.openxmlformats.org/wordprocessingml/2006/main" xmlns:w14="http://schemas.microsoft.com/office/word/2010/wordml" xmlns:w15="http://schemas.microsoft.com/office/word/2012/wordml" xmlns:w16se="http://schemas.microsoft.com/office/word/2015/wordml/symex" mc:Ignorable="w14 w15 w16se">
   <w:docDefaults>
     <w:rPrDefault>
       <w:rPr>
@@ -12081,7 +11417,7 @@
     </w:rPrDefault>
     <w:pPrDefault/>
   </w:docDefaults>
-  <w:latentStyles w:defLockedState="0" w:defUIPriority="0" w:defSemiHidden="0" w:defUnhideWhenUsed="0" w:defQFormat="0" w:count="267">
+  <w:latentStyles w:defLockedState="0" w:defUIPriority="0" w:defSemiHidden="0" w:defUnhideWhenUsed="0" w:defQFormat="0" w:count="371">
     <w:lsdException w:name="Normal" w:qFormat="1"/>
     <w:lsdException w:name="heading 1" w:qFormat="1"/>
     <w:lsdException w:name="heading 2" w:qFormat="1"/>
@@ -12092,12 +11428,101 @@
     <w:lsdException w:name="heading 7" w:semiHidden="1" w:unhideWhenUsed="1" w:qFormat="1"/>
     <w:lsdException w:name="heading 8" w:semiHidden="1" w:unhideWhenUsed="1" w:qFormat="1"/>
     <w:lsdException w:name="heading 9" w:semiHidden="1" w:unhideWhenUsed="1" w:qFormat="1"/>
+    <w:lsdException w:name="index 1" w:semiHidden="1" w:unhideWhenUsed="1"/>
+    <w:lsdException w:name="index 2" w:semiHidden="1" w:unhideWhenUsed="1"/>
+    <w:lsdException w:name="index 3" w:semiHidden="1" w:unhideWhenUsed="1"/>
+    <w:lsdException w:name="index 4" w:semiHidden="1" w:unhideWhenUsed="1"/>
+    <w:lsdException w:name="index 5" w:semiHidden="1" w:unhideWhenUsed="1"/>
+    <w:lsdException w:name="index 6" w:semiHidden="1" w:unhideWhenUsed="1"/>
+    <w:lsdException w:name="index 7" w:semiHidden="1" w:unhideWhenUsed="1"/>
+    <w:lsdException w:name="index 8" w:semiHidden="1" w:unhideWhenUsed="1"/>
+    <w:lsdException w:name="index 9" w:semiHidden="1" w:unhideWhenUsed="1"/>
+    <w:lsdException w:name="toc 1" w:semiHidden="1" w:unhideWhenUsed="1"/>
+    <w:lsdException w:name="toc 2" w:semiHidden="1" w:unhideWhenUsed="1"/>
+    <w:lsdException w:name="toc 3" w:semiHidden="1" w:unhideWhenUsed="1"/>
+    <w:lsdException w:name="toc 4" w:semiHidden="1" w:unhideWhenUsed="1"/>
+    <w:lsdException w:name="toc 5" w:semiHidden="1" w:unhideWhenUsed="1"/>
+    <w:lsdException w:name="toc 6" w:semiHidden="1" w:unhideWhenUsed="1"/>
+    <w:lsdException w:name="toc 7" w:semiHidden="1" w:unhideWhenUsed="1"/>
+    <w:lsdException w:name="toc 8" w:semiHidden="1" w:unhideWhenUsed="1"/>
+    <w:lsdException w:name="toc 9" w:semiHidden="1" w:unhideWhenUsed="1"/>
+    <w:lsdException w:name="Normal Indent" w:semiHidden="1" w:unhideWhenUsed="1"/>
+    <w:lsdException w:name="footnote text" w:semiHidden="1" w:unhideWhenUsed="1"/>
+    <w:lsdException w:name="annotation text" w:semiHidden="1" w:unhideWhenUsed="1"/>
+    <w:lsdException w:name="header" w:semiHidden="1" w:unhideWhenUsed="1"/>
+    <w:lsdException w:name="footer" w:semiHidden="1" w:unhideWhenUsed="1"/>
+    <w:lsdException w:name="index heading" w:semiHidden="1" w:unhideWhenUsed="1"/>
     <w:lsdException w:name="caption" w:semiHidden="1" w:unhideWhenUsed="1" w:qFormat="1"/>
+    <w:lsdException w:name="table of figures" w:semiHidden="1" w:unhideWhenUsed="1"/>
+    <w:lsdException w:name="envelope address" w:semiHidden="1" w:unhideWhenUsed="1"/>
+    <w:lsdException w:name="envelope return" w:semiHidden="1" w:unhideWhenUsed="1"/>
+    <w:lsdException w:name="footnote reference" w:semiHidden="1" w:unhideWhenUsed="1"/>
+    <w:lsdException w:name="annotation reference" w:semiHidden="1" w:unhideWhenUsed="1"/>
+    <w:lsdException w:name="line number" w:semiHidden="1" w:unhideWhenUsed="1"/>
+    <w:lsdException w:name="page number" w:semiHidden="1" w:unhideWhenUsed="1"/>
+    <w:lsdException w:name="endnote reference" w:semiHidden="1" w:unhideWhenUsed="1"/>
+    <w:lsdException w:name="endnote text" w:semiHidden="1" w:unhideWhenUsed="1"/>
+    <w:lsdException w:name="table of authorities" w:semiHidden="1" w:unhideWhenUsed="1"/>
+    <w:lsdException w:name="macro" w:semiHidden="1" w:unhideWhenUsed="1"/>
+    <w:lsdException w:name="toa heading" w:semiHidden="1" w:unhideWhenUsed="1"/>
+    <w:lsdException w:name="List" w:semiHidden="1" w:unhideWhenUsed="1"/>
+    <w:lsdException w:name="List Bullet" w:semiHidden="1" w:unhideWhenUsed="1"/>
+    <w:lsdException w:name="List 2" w:semiHidden="1" w:unhideWhenUsed="1"/>
+    <w:lsdException w:name="List 3" w:semiHidden="1" w:unhideWhenUsed="1"/>
+    <w:lsdException w:name="List Bullet 2" w:semiHidden="1" w:unhideWhenUsed="1"/>
+    <w:lsdException w:name="List Bullet 3" w:semiHidden="1" w:unhideWhenUsed="1"/>
+    <w:lsdException w:name="List Bullet 4" w:semiHidden="1" w:unhideWhenUsed="1"/>
+    <w:lsdException w:name="List Bullet 5" w:semiHidden="1" w:unhideWhenUsed="1"/>
+    <w:lsdException w:name="List Number 2" w:semiHidden="1" w:unhideWhenUsed="1"/>
+    <w:lsdException w:name="List Number 3" w:semiHidden="1" w:unhideWhenUsed="1"/>
+    <w:lsdException w:name="List Number 4" w:semiHidden="1" w:unhideWhenUsed="1"/>
+    <w:lsdException w:name="List Number 5" w:semiHidden="1" w:unhideWhenUsed="1"/>
     <w:lsdException w:name="Title" w:qFormat="1"/>
+    <w:lsdException w:name="Closing" w:semiHidden="1" w:unhideWhenUsed="1"/>
+    <w:lsdException w:name="Signature" w:semiHidden="1" w:unhideWhenUsed="1"/>
+    <w:lsdException w:name="Default Paragraph Font" w:semiHidden="1" w:unhideWhenUsed="1"/>
+    <w:lsdException w:name="Body Text" w:semiHidden="1" w:unhideWhenUsed="1"/>
+    <w:lsdException w:name="Body Text Indent" w:semiHidden="1" w:unhideWhenUsed="1"/>
+    <w:lsdException w:name="List Continue" w:semiHidden="1" w:unhideWhenUsed="1"/>
+    <w:lsdException w:name="List Continue 2" w:semiHidden="1" w:unhideWhenUsed="1"/>
+    <w:lsdException w:name="List Continue 3" w:semiHidden="1" w:unhideWhenUsed="1"/>
+    <w:lsdException w:name="List Continue 4" w:semiHidden="1" w:unhideWhenUsed="1"/>
+    <w:lsdException w:name="List Continue 5" w:semiHidden="1" w:unhideWhenUsed="1"/>
+    <w:lsdException w:name="Message Header" w:semiHidden="1" w:unhideWhenUsed="1"/>
     <w:lsdException w:name="Subtitle" w:qFormat="1"/>
+    <w:lsdException w:name="Body Text First Indent 2" w:semiHidden="1" w:unhideWhenUsed="1"/>
+    <w:lsdException w:name="Note Heading" w:semiHidden="1" w:unhideWhenUsed="1"/>
+    <w:lsdException w:name="Body Text 2" w:semiHidden="1" w:unhideWhenUsed="1"/>
+    <w:lsdException w:name="Body Text 3" w:semiHidden="1" w:unhideWhenUsed="1"/>
+    <w:lsdException w:name="Body Text Indent 2" w:semiHidden="1" w:unhideWhenUsed="1"/>
+    <w:lsdException w:name="Body Text Indent 3" w:semiHidden="1" w:unhideWhenUsed="1"/>
+    <w:lsdException w:name="Block Text" w:semiHidden="1" w:unhideWhenUsed="1"/>
+    <w:lsdException w:name="Hyperlink" w:semiHidden="1" w:unhideWhenUsed="1"/>
+    <w:lsdException w:name="FollowedHyperlink" w:semiHidden="1" w:unhideWhenUsed="1"/>
     <w:lsdException w:name="Strong" w:qFormat="1"/>
     <w:lsdException w:name="Emphasis" w:qFormat="1"/>
+    <w:lsdException w:name="Document Map" w:semiHidden="1" w:unhideWhenUsed="1"/>
+    <w:lsdException w:name="Plain Text" w:semiHidden="1" w:unhideWhenUsed="1"/>
+    <w:lsdException w:name="E-mail Signature" w:semiHidden="1" w:unhideWhenUsed="1"/>
+    <w:lsdException w:name="HTML Top of Form" w:semiHidden="1" w:unhideWhenUsed="1"/>
+    <w:lsdException w:name="HTML Bottom of Form" w:semiHidden="1" w:unhideWhenUsed="1"/>
+    <w:lsdException w:name="Normal (Web)" w:semiHidden="1" w:unhideWhenUsed="1"/>
+    <w:lsdException w:name="HTML Acronym" w:semiHidden="1" w:unhideWhenUsed="1"/>
+    <w:lsdException w:name="HTML Address" w:semiHidden="1" w:unhideWhenUsed="1"/>
+    <w:lsdException w:name="HTML Cite" w:semiHidden="1" w:unhideWhenUsed="1"/>
+    <w:lsdException w:name="HTML Code" w:semiHidden="1" w:unhideWhenUsed="1"/>
+    <w:lsdException w:name="HTML Definition" w:semiHidden="1" w:unhideWhenUsed="1"/>
+    <w:lsdException w:name="HTML Keyboard" w:semiHidden="1" w:unhideWhenUsed="1"/>
+    <w:lsdException w:name="HTML Preformatted" w:semiHidden="1" w:unhideWhenUsed="1"/>
+    <w:lsdException w:name="HTML Sample" w:semiHidden="1" w:unhideWhenUsed="1"/>
+    <w:lsdException w:name="HTML Typewriter" w:semiHidden="1" w:unhideWhenUsed="1"/>
+    <w:lsdException w:name="HTML Variable" w:semiHidden="1" w:unhideWhenUsed="1"/>
     <w:lsdException w:name="Normal Table" w:semiHidden="1" w:unhideWhenUsed="1"/>
+    <w:lsdException w:name="annotation subject" w:semiHidden="1" w:unhideWhenUsed="1"/>
+    <w:lsdException w:name="No List" w:semiHidden="1" w:unhideWhenUsed="1"/>
+    <w:lsdException w:name="Outline List 1" w:semiHidden="1" w:unhideWhenUsed="1"/>
+    <w:lsdException w:name="Outline List 2" w:semiHidden="1" w:unhideWhenUsed="1"/>
+    <w:lsdException w:name="Outline List 3" w:semiHidden="1" w:unhideWhenUsed="1"/>
     <w:lsdException w:name="Table Simple 1" w:semiHidden="1" w:unhideWhenUsed="1"/>
     <w:lsdException w:name="Table Simple 2" w:semiHidden="1" w:unhideWhenUsed="1"/>
     <w:lsdException w:name="Table Simple 3" w:semiHidden="1" w:unhideWhenUsed="1"/>
@@ -12140,6 +11565,7 @@
     <w:lsdException w:name="Table Web 1" w:semiHidden="1" w:unhideWhenUsed="1"/>
     <w:lsdException w:name="Table Web 2" w:semiHidden="1" w:unhideWhenUsed="1"/>
     <w:lsdException w:name="Table Web 3" w:semiHidden="1" w:unhideWhenUsed="1"/>
+    <w:lsdException w:name="Balloon Text" w:semiHidden="1" w:unhideWhenUsed="1"/>
     <w:lsdException w:name="Table Theme" w:semiHidden="1" w:unhideWhenUsed="1"/>
     <w:lsdException w:name="Placeholder Text" w:semiHidden="1" w:uiPriority="99"/>
     <w:lsdException w:name="No Spacing" w:uiPriority="1" w:qFormat="1"/>
@@ -12252,6 +11678,110 @@
     <w:lsdException w:name="Book Title" w:uiPriority="33" w:qFormat="1"/>
     <w:lsdException w:name="Bibliography" w:semiHidden="1" w:uiPriority="37" w:unhideWhenUsed="1"/>
     <w:lsdException w:name="TOC Heading" w:semiHidden="1" w:uiPriority="39" w:unhideWhenUsed="1" w:qFormat="1"/>
+    <w:lsdException w:name="Plain Table 1" w:uiPriority="41"/>
+    <w:lsdException w:name="Plain Table 2" w:uiPriority="42"/>
+    <w:lsdException w:name="Plain Table 3" w:uiPriority="43"/>
+    <w:lsdException w:name="Plain Table 4" w:uiPriority="44"/>
+    <w:lsdException w:name="Plain Table 5" w:uiPriority="45"/>
+    <w:lsdException w:name="Grid Table Light" w:uiPriority="40"/>
+    <w:lsdException w:name="Grid Table 1 Light" w:uiPriority="46"/>
+    <w:lsdException w:name="Grid Table 2" w:uiPriority="47"/>
+    <w:lsdException w:name="Grid Table 3" w:uiPriority="48"/>
+    <w:lsdException w:name="Grid Table 4" w:uiPriority="49"/>
+    <w:lsdException w:name="Grid Table 5 Dark" w:uiPriority="50"/>
+    <w:lsdException w:name="Grid Table 6 Colorful" w:uiPriority="51"/>
+    <w:lsdException w:name="Grid Table 7 Colorful" w:uiPriority="52"/>
+    <w:lsdException w:name="Grid Table 1 Light Accent 1" w:uiPriority="46"/>
+    <w:lsdException w:name="Grid Table 2 Accent 1" w:uiPriority="47"/>
+    <w:lsdException w:name="Grid Table 3 Accent 1" w:uiPriority="48"/>
+    <w:lsdException w:name="Grid Table 4 Accent 1" w:uiPriority="49"/>
+    <w:lsdException w:name="Grid Table 5 Dark Accent 1" w:uiPriority="50"/>
+    <w:lsdException w:name="Grid Table 6 Colorful Accent 1" w:uiPriority="51"/>
+    <w:lsdException w:name="Grid Table 7 Colorful Accent 1" w:uiPriority="52"/>
+    <w:lsdException w:name="Grid Table 1 Light Accent 2" w:uiPriority="46"/>
+    <w:lsdException w:name="Grid Table 2 Accent 2" w:uiPriority="47"/>
+    <w:lsdException w:name="Grid Table 3 Accent 2" w:uiPriority="48"/>
+    <w:lsdException w:name="Grid Table 4 Accent 2" w:uiPriority="49"/>
+    <w:lsdException w:name="Grid Table 5 Dark Accent 2" w:uiPriority="50"/>
+    <w:lsdException w:name="Grid Table 6 Colorful Accent 2" w:uiPriority="51"/>
+    <w:lsdException w:name="Grid Table 7 Colorful Accent 2" w:uiPriority="52"/>
+    <w:lsdException w:name="Grid Table 1 Light Accent 3" w:uiPriority="46"/>
+    <w:lsdException w:name="Grid Table 2 Accent 3" w:uiPriority="47"/>
+    <w:lsdException w:name="Grid Table 3 Accent 3" w:uiPriority="48"/>
+    <w:lsdException w:name="Grid Table 4 Accent 3" w:uiPriority="49"/>
+    <w:lsdException w:name="Grid Table 5 Dark Accent 3" w:uiPriority="50"/>
+    <w:lsdException w:name="Grid Table 6 Colorful Accent 3" w:uiPriority="51"/>
+    <w:lsdException w:name="Grid Table 7 Colorful Accent 3" w:uiPriority="52"/>
+    <w:lsdException w:name="Grid Table 1 Light Accent 4" w:uiPriority="46"/>
+    <w:lsdException w:name="Grid Table 2 Accent 4" w:uiPriority="47"/>
+    <w:lsdException w:name="Grid Table 3 Accent 4" w:uiPriority="48"/>
+    <w:lsdException w:name="Grid Table 4 Accent 4" w:uiPriority="49"/>
+    <w:lsdException w:name="Grid Table 5 Dark Accent 4" w:uiPriority="50"/>
+    <w:lsdException w:name="Grid Table 6 Colorful Accent 4" w:uiPriority="51"/>
+    <w:lsdException w:name="Grid Table 7 Colorful Accent 4" w:uiPriority="52"/>
+    <w:lsdException w:name="Grid Table 1 Light Accent 5" w:uiPriority="46"/>
+    <w:lsdException w:name="Grid Table 2 Accent 5" w:uiPriority="47"/>
+    <w:lsdException w:name="Grid Table 3 Accent 5" w:uiPriority="48"/>
+    <w:lsdException w:name="Grid Table 4 Accent 5" w:uiPriority="49"/>
+    <w:lsdException w:name="Grid Table 5 Dark Accent 5" w:uiPriority="50"/>
+    <w:lsdException w:name="Grid Table 6 Colorful Accent 5" w:uiPriority="51"/>
+    <w:lsdException w:name="Grid Table 7 Colorful Accent 5" w:uiPriority="52"/>
+    <w:lsdException w:name="Grid Table 1 Light Accent 6" w:uiPriority="46"/>
+    <w:lsdException w:name="Grid Table 2 Accent 6" w:uiPriority="47"/>
+    <w:lsdException w:name="Grid Table 3 Accent 6" w:uiPriority="48"/>
+    <w:lsdException w:name="Grid Table 4 Accent 6" w:uiPriority="49"/>
+    <w:lsdException w:name="Grid Table 5 Dark Accent 6" w:uiPriority="50"/>
+    <w:lsdException w:name="Grid Table 6 Colorful Accent 6" w:uiPriority="51"/>
+    <w:lsdException w:name="Grid Table 7 Colorful Accent 6" w:uiPriority="52"/>
+    <w:lsdException w:name="List Table 1 Light" w:uiPriority="46"/>
+    <w:lsdException w:name="List Table 2" w:uiPriority="47"/>
+    <w:lsdException w:name="List Table 3" w:uiPriority="48"/>
+    <w:lsdException w:name="List Table 4" w:uiPriority="49"/>
+    <w:lsdException w:name="List Table 5 Dark" w:uiPriority="50"/>
+    <w:lsdException w:name="List Table 6 Colorful" w:uiPriority="51"/>
+    <w:lsdException w:name="List Table 7 Colorful" w:uiPriority="52"/>
+    <w:lsdException w:name="List Table 1 Light Accent 1" w:uiPriority="46"/>
+    <w:lsdException w:name="List Table 2 Accent 1" w:uiPriority="47"/>
+    <w:lsdException w:name="List Table 3 Accent 1" w:uiPriority="48"/>
+    <w:lsdException w:name="List Table 4 Accent 1" w:uiPriority="49"/>
+    <w:lsdException w:name="List Table 5 Dark Accent 1" w:uiPriority="50"/>
+    <w:lsdException w:name="List Table 6 Colorful Accent 1" w:uiPriority="51"/>
+    <w:lsdException w:name="List Table 7 Colorful Accent 1" w:uiPriority="52"/>
+    <w:lsdException w:name="List Table 1 Light Accent 2" w:uiPriority="46"/>
+    <w:lsdException w:name="List Table 2 Accent 2" w:uiPriority="47"/>
+    <w:lsdException w:name="List Table 3 Accent 2" w:uiPriority="48"/>
+    <w:lsdException w:name="List Table 4 Accent 2" w:uiPriority="49"/>
+    <w:lsdException w:name="List Table 5 Dark Accent 2" w:uiPriority="50"/>
+    <w:lsdException w:name="List Table 6 Colorful Accent 2" w:uiPriority="51"/>
+    <w:lsdException w:name="List Table 7 Colorful Accent 2" w:uiPriority="52"/>
+    <w:lsdException w:name="List Table 1 Light Accent 3" w:uiPriority="46"/>
+    <w:lsdException w:name="List Table 2 Accent 3" w:uiPriority="47"/>
+    <w:lsdException w:name="List Table 3 Accent 3" w:uiPriority="48"/>
+    <w:lsdException w:name="List Table 4 Accent 3" w:uiPriority="49"/>
+    <w:lsdException w:name="List Table 5 Dark Accent 3" w:uiPriority="50"/>
+    <w:lsdException w:name="List Table 6 Colorful Accent 3" w:uiPriority="51"/>
+    <w:lsdException w:name="List Table 7 Colorful Accent 3" w:uiPriority="52"/>
+    <w:lsdException w:name="List Table 1 Light Accent 4" w:uiPriority="46"/>
+    <w:lsdException w:name="List Table 2 Accent 4" w:uiPriority="47"/>
+    <w:lsdException w:name="List Table 3 Accent 4" w:uiPriority="48"/>
+    <w:lsdException w:name="List Table 4 Accent 4" w:uiPriority="49"/>
+    <w:lsdException w:name="List Table 5 Dark Accent 4" w:uiPriority="50"/>
+    <w:lsdException w:name="List Table 6 Colorful Accent 4" w:uiPriority="51"/>
+    <w:lsdException w:name="List Table 7 Colorful Accent 4" w:uiPriority="52"/>
+    <w:lsdException w:name="List Table 1 Light Accent 5" w:uiPriority="46"/>
+    <w:lsdException w:name="List Table 2 Accent 5" w:uiPriority="47"/>
+    <w:lsdException w:name="List Table 3 Accent 5" w:uiPriority="48"/>
+    <w:lsdException w:name="List Table 4 Accent 5" w:uiPriority="49"/>
+    <w:lsdException w:name="List Table 5 Dark Accent 5" w:uiPriority="50"/>
+    <w:lsdException w:name="List Table 6 Colorful Accent 5" w:uiPriority="51"/>
+    <w:lsdException w:name="List Table 7 Colorful Accent 5" w:uiPriority="52"/>
+    <w:lsdException w:name="List Table 1 Light Accent 6" w:uiPriority="46"/>
+    <w:lsdException w:name="List Table 2 Accent 6" w:uiPriority="47"/>
+    <w:lsdException w:name="List Table 3 Accent 6" w:uiPriority="48"/>
+    <w:lsdException w:name="List Table 4 Accent 6" w:uiPriority="49"/>
+    <w:lsdException w:name="List Table 5 Dark Accent 6" w:uiPriority="50"/>
+    <w:lsdException w:name="List Table 6 Colorful Accent 6" w:uiPriority="51"/>
+    <w:lsdException w:name="List Table 7 Colorful Accent 6" w:uiPriority="52"/>
   </w:latentStyles>
   <w:style w:type="paragraph" w:default="1" w:styleId="Normal">
     <w:name w:val="Normal"/>
@@ -12392,7 +11922,6 @@
     <w:uiPriority w:val="99"/>
     <w:semiHidden/>
     <w:unhideWhenUsed/>
-    <w:qFormat/>
     <w:tblPr>
       <w:tblInd w:w="0" w:type="dxa"/>
       <w:tblCellMar>
@@ -13022,7 +12551,7 @@
   <a:extraClrSchemeLst/>
   <a:extLst>
     <a:ext uri="{05A4C25C-085E-4340-85A3-A5531E510DB2}">
-      <thm15:themeFamily xmlns="" xmlns:thm15="http://schemas.microsoft.com/office/thememl/2012/main" name="Office Theme" id="{62F939B6-93AF-4DB8-9C6B-D6C7DFDC589F}" vid="{4A3C46E8-61CC-4603-A589-7422A47A8E4A}"/>
+      <thm15:themeFamily xmlns:thm15="http://schemas.microsoft.com/office/thememl/2012/main" name="Office Theme" id="{62F939B6-93AF-4DB8-9C6B-D6C7DFDC589F}" vid="{4A3C46E8-61CC-4603-A589-7422A47A8E4A}"/>
     </a:ext>
   </a:extLst>
 </a:theme>
@@ -13033,7 +12562,7 @@
 </file>
 
 <file path=customXml/itemProps1.xml><?xml version="1.0" encoding="utf-8"?>
-<ds:datastoreItem xmlns:ds="http://schemas.openxmlformats.org/officeDocument/2006/customXml" ds:itemID="{3CE0CE7E-BC35-4B19-A482-F35CE5A93005}">
+<ds:datastoreItem xmlns:ds="http://schemas.openxmlformats.org/officeDocument/2006/customXml" ds:itemID="{DEDAE5E3-C680-483C-90FD-B69505EE0A4C}">
   <ds:schemaRefs>
     <ds:schemaRef ds:uri="http://schemas.openxmlformats.org/officeDocument/2006/bibliography"/>
   </ds:schemaRefs>

</xml_diff>

<commit_message>
Zarzoso, Tan, Eco, Antonio
</commit_message>
<xml_diff>
--- a/Philippine Stock Prediction using ANN.docx
+++ b/Philippine Stock Prediction using ANN.docx
@@ -674,13 +674,7 @@
         <w:rPr>
           <w:lang w:val="en-PH"/>
         </w:rPr>
-        <w:t>Biological neuronal structure is the inspiration for artificial neurons. Specific transmitter substances are released from t</w:t>
-      </w:r>
-      <w:r>
-        <w:rPr>
-          <w:lang w:val="en-PH"/>
-        </w:rPr>
-        <w:t>he sending side of the junction.</w:t>
+        <w:t xml:space="preserve">Artificial Neurons are very much similar to the neurons in our body which performs the task of the transmission of a signal from neuron to neuron through synapses. This process is considered to be a complex chemical process such that the substances that are transmitted are released from the sending side of the junction. This process is done in order to either raise or lower the electric potential inside the body of the receiving cell. Once this graded potential reaches its limit, then the neuron fires. </w:t>
       </w:r>
     </w:p>
     <w:p>
@@ -695,157 +689,7 @@
         <w:rPr>
           <w:lang w:val="en-PH"/>
         </w:rPr>
-        <w:t xml:space="preserve">Artificial neurons are </w:t>
-      </w:r>
-      <w:r>
-        <w:rPr>
-          <w:lang w:val="en-PH"/>
-        </w:rPr>
-        <w:t xml:space="preserve">inspired </w:t>
-      </w:r>
-      <w:r>
-        <w:rPr>
-          <w:lang w:val="en-PH"/>
-        </w:rPr>
-        <w:t xml:space="preserve">from </w:t>
-      </w:r>
-      <w:r>
-        <w:rPr>
-          <w:lang w:val="en-PH"/>
-        </w:rPr>
-        <w:t>biological</w:t>
-      </w:r>
-      <w:r>
-        <w:rPr>
-          <w:lang w:val="en-PH"/>
-        </w:rPr>
-        <w:t xml:space="preserve"> neuronal structure. The transmission of a sign</w:t>
-      </w:r>
-      <w:r>
-        <w:rPr>
-          <w:lang w:val="en-PH"/>
-        </w:rPr>
-        <w:t>al</w:t>
-      </w:r>
-      <w:r>
-        <w:rPr>
-          <w:lang w:val="en-PH"/>
-        </w:rPr>
-        <w:t xml:space="preserve"> starting with one neuron then onto the next through neurotransmi</w:t>
-      </w:r>
-      <w:r>
-        <w:rPr>
-          <w:lang w:val="en-PH"/>
-        </w:rPr>
-        <w:t xml:space="preserve">tters is an intricate synthetic </w:t>
-      </w:r>
-      <w:r>
-        <w:rPr>
-          <w:lang w:val="en-PH"/>
-        </w:rPr>
-        <w:t xml:space="preserve">procedure in which particular transmitter substances are discharged from the sending side of the intersection. The </w:t>
-      </w:r>
-      <w:r>
-        <w:rPr>
-          <w:lang w:val="en-PH"/>
-        </w:rPr>
-        <w:t xml:space="preserve">ending result is to raise </w:t>
-      </w:r>
-      <w:r>
-        <w:rPr>
-          <w:lang w:val="en-PH"/>
-        </w:rPr>
-        <w:t>or lower the electrical potential inside the body of the cell</w:t>
-      </w:r>
-      <w:r>
-        <w:rPr>
-          <w:lang w:val="en-PH"/>
-        </w:rPr>
-        <w:t xml:space="preserve"> that will receive it</w:t>
-      </w:r>
-      <w:r>
-        <w:rPr>
-          <w:lang w:val="en-PH"/>
-        </w:rPr>
-        <w:t xml:space="preserve">. On the off chance that this potential achieves a limit, the neuron fires. It is this trademark </w:t>
-      </w:r>
-      <w:r>
-        <w:rPr>
-          <w:lang w:val="en-PH"/>
-        </w:rPr>
-        <w:t xml:space="preserve">that </w:t>
-      </w:r>
-      <w:r>
-        <w:rPr>
-          <w:lang w:val="en-PH"/>
-        </w:rPr>
-        <w:t xml:space="preserve">the </w:t>
-      </w:r>
-      <w:r>
-        <w:rPr>
-          <w:lang w:val="en-PH"/>
-        </w:rPr>
-        <w:t>artificial</w:t>
-      </w:r>
-      <w:r>
-        <w:rPr>
-          <w:lang w:val="en-PH"/>
-        </w:rPr>
-        <w:t xml:space="preserve"> neuron model </w:t>
-      </w:r>
-      <w:r>
-        <w:rPr>
-          <w:lang w:val="en-PH"/>
-        </w:rPr>
-        <w:t>tries</w:t>
-      </w:r>
-      <w:r>
-        <w:rPr>
-          <w:lang w:val="en-PH"/>
-        </w:rPr>
-        <w:t xml:space="preserve"> </w:t>
-      </w:r>
-      <w:r>
-        <w:rPr>
-          <w:lang w:val="en-PH"/>
-        </w:rPr>
-        <w:t xml:space="preserve">to imitate. The neuron model </w:t>
-      </w:r>
-      <w:r>
-        <w:rPr>
-          <w:lang w:val="en-PH"/>
-        </w:rPr>
-        <w:t xml:space="preserve">as can be seen </w:t>
-      </w:r>
-      <w:r>
-        <w:rPr>
-          <w:lang w:val="en-PH"/>
-        </w:rPr>
-        <w:t xml:space="preserve">in Figure 1 is the one that </w:t>
-      </w:r>
-      <w:r>
-        <w:rPr>
-          <w:lang w:val="en-PH"/>
-        </w:rPr>
-        <w:t xml:space="preserve">is </w:t>
-      </w:r>
-      <w:r>
-        <w:rPr>
-          <w:lang w:val="en-PH"/>
-        </w:rPr>
-        <w:t xml:space="preserve">generally utilized </w:t>
-      </w:r>
-      <w:r>
-        <w:rPr>
-          <w:lang w:val="en-PH"/>
-        </w:rPr>
-        <w:t xml:space="preserve">in artificial </w:t>
-      </w:r>
-      <w:r>
-        <w:rPr>
-          <w:lang w:val="en-PH"/>
-        </w:rPr>
-        <w:t>neural systems with some minor adjustments on it</w:t>
+        <w:t>This actual behavior of the neurons in our body is what artificial neuron models attempt to reproduce.  The neuron model as seen in Figure 1 is the one of the popularly used models of artificial neural networks however, there are only some few modifications on it</w:t>
       </w:r>
     </w:p>
     <w:p>
@@ -951,19 +795,13 @@
         <w:rPr>
           <w:lang w:val="en-PH"/>
         </w:rPr>
-        <w:t xml:space="preserve">The </w:t>
-      </w:r>
-      <w:r>
-        <w:rPr>
-          <w:lang w:val="en-PH"/>
-        </w:rPr>
-        <w:t>artificial</w:t>
-      </w:r>
-      <w:r>
-        <w:rPr>
-          <w:lang w:val="en-PH"/>
-        </w:rPr>
-        <w:t xml:space="preserve"> neuron given in this figure has N number of inputs, which are represented as </w:t>
+        <w:t xml:space="preserve">As seen in the figure, N denotes the number of inputs so in this case it has N inputs and are represented </w:t>
+      </w:r>
+      <w:r>
+        <w:rPr>
+          <w:lang w:val="en-PH"/>
+        </w:rPr>
+        <w:t xml:space="preserve">as </w:t>
       </w:r>
       <w:r>
         <w:rPr>
@@ -1021,224 +859,101 @@
       <w:proofErr w:type="spellEnd"/>
       <w:r>
         <w:rPr>
-          <w:lang w:val="en-PH"/>
-        </w:rPr>
-        <w:t xml:space="preserve">. Every line associating these inputs to the neuron has a corresponding weight, which are </w:t>
-      </w:r>
-      <w:r>
-        <w:rPr>
-          <w:lang w:val="en-PH"/>
-        </w:rPr>
-        <w:lastRenderedPageBreak/>
-        <w:t xml:space="preserve">represented as </w:t>
-      </w:r>
-      <w:r>
-        <w:rPr>
-          <w:i/>
-          <w:lang w:val="en-PH"/>
-        </w:rPr>
-        <w:t>w</w:t>
-      </w:r>
-      <w:r>
-        <w:rPr>
           <w:i/>
           <w:vertAlign w:val="subscript"/>
           <w:lang w:val="en-PH"/>
         </w:rPr>
-        <w:t>1</w:t>
+        <w:t xml:space="preserve">. </w:t>
+      </w:r>
+      <w:r>
+        <w:rPr>
+          <w:lang w:val="en-PH"/>
+        </w:rPr>
+        <w:t xml:space="preserve">The lines which connect the inputs to the neuron each has weights which are </w:t>
+      </w:r>
+      <w:r>
+        <w:rPr>
+          <w:lang w:val="en-PH"/>
+        </w:rPr>
+        <w:lastRenderedPageBreak/>
+        <w:t xml:space="preserve">equivalent to synaptic connections in actual neurons found in our body. The weights are denoted respectively as </w:t>
       </w:r>
       <w:r>
         <w:rPr>
           <w:i/>
           <w:lang w:val="en-PH"/>
         </w:rPr>
-        <w:t>, w</w:t>
-      </w:r>
-      <w:proofErr w:type="gramStart"/>
+        <w:t>w</w:t>
+      </w:r>
       <w:r>
         <w:rPr>
           <w:i/>
           <w:vertAlign w:val="subscript"/>
           <w:lang w:val="en-PH"/>
         </w:rPr>
-        <w:t>2</w:t>
+        <w:t>1</w:t>
       </w:r>
       <w:r>
         <w:rPr>
           <w:i/>
           <w:lang w:val="en-PH"/>
         </w:rPr>
-        <w:t>,..</w:t>
-      </w:r>
-      <w:proofErr w:type="gramEnd"/>
-      <w:r>
-        <w:rPr>
-          <w:i/>
-          <w:lang w:val="en-PH"/>
-        </w:rPr>
-        <w:t xml:space="preserve">, </w:t>
-      </w:r>
-      <w:proofErr w:type="spellStart"/>
-      <w:r>
-        <w:rPr>
-          <w:i/>
-          <w:lang w:val="en-PH"/>
-        </w:rPr>
-        <w:t>w</w:t>
-      </w:r>
+        <w:t>, w</w:t>
+      </w:r>
+      <w:proofErr w:type="gramStart"/>
       <w:r>
         <w:rPr>
           <w:i/>
           <w:vertAlign w:val="subscript"/>
           <w:lang w:val="en-PH"/>
         </w:rPr>
+        <w:t>2</w:t>
+      </w:r>
+      <w:r>
+        <w:rPr>
+          <w:i/>
+          <w:lang w:val="en-PH"/>
+        </w:rPr>
+        <w:t>,..</w:t>
+      </w:r>
+      <w:proofErr w:type="gramEnd"/>
+      <w:r>
+        <w:rPr>
+          <w:i/>
+          <w:lang w:val="en-PH"/>
+        </w:rPr>
+        <w:t xml:space="preserve">, </w:t>
+      </w:r>
+      <w:proofErr w:type="spellStart"/>
+      <w:r>
+        <w:rPr>
+          <w:i/>
+          <w:lang w:val="en-PH"/>
+        </w:rPr>
+        <w:t>w</w:t>
+      </w:r>
+      <w:r>
+        <w:rPr>
+          <w:i/>
+          <w:vertAlign w:val="subscript"/>
+          <w:lang w:val="en-PH"/>
+        </w:rPr>
         <w:t>N</w:t>
       </w:r>
       <w:proofErr w:type="spellEnd"/>
       <w:r>
         <w:rPr>
           <w:i/>
-          <w:lang w:val="en-PH"/>
-        </w:rPr>
-        <w:t xml:space="preserve">, </w:t>
-      </w:r>
-      <w:r>
-        <w:rPr>
-          <w:lang w:val="en-PH"/>
-        </w:rPr>
-        <w:t>accordingly</w:t>
-      </w:r>
-      <w:r>
-        <w:rPr>
-          <w:lang w:val="en-PH"/>
-        </w:rPr>
-        <w:t xml:space="preserve">. </w:t>
-      </w:r>
-      <w:r>
-        <w:rPr>
-          <w:lang w:val="en-PH"/>
-        </w:rPr>
-        <w:t>T</w:t>
-      </w:r>
-      <w:r>
-        <w:rPr>
-          <w:lang w:val="en-PH"/>
-        </w:rPr>
-        <w:t xml:space="preserve">he synaptic </w:t>
-      </w:r>
-      <w:r>
-        <w:rPr>
-          <w:lang w:val="en-PH"/>
-        </w:rPr>
-        <w:t>networks</w:t>
-      </w:r>
-      <w:r>
-        <w:rPr>
-          <w:lang w:val="en-PH"/>
-        </w:rPr>
-        <w:t xml:space="preserve"> in </w:t>
-      </w:r>
-      <w:r>
-        <w:rPr>
-          <w:lang w:val="en-PH"/>
-        </w:rPr>
-        <w:t>biological</w:t>
-      </w:r>
-      <w:r>
-        <w:rPr>
-          <w:lang w:val="en-PH"/>
-        </w:rPr>
-        <w:t xml:space="preserve"> </w:t>
-      </w:r>
-      <w:r>
-        <w:rPr>
-          <w:lang w:val="en-PH"/>
-        </w:rPr>
-        <w:t>neurons</w:t>
-      </w:r>
-      <w:r>
-        <w:rPr>
-          <w:lang w:val="en-PH"/>
-        </w:rPr>
-        <w:t xml:space="preserve"> are</w:t>
-      </w:r>
-      <w:r>
-        <w:rPr>
-          <w:lang w:val="en-PH"/>
-        </w:rPr>
-        <w:t xml:space="preserve"> similar and comparable to the w</w:t>
-      </w:r>
-      <w:r>
-        <w:rPr>
-          <w:lang w:val="en-PH"/>
-        </w:rPr>
-        <w:t xml:space="preserve">eights in the </w:t>
-      </w:r>
-      <w:r>
-        <w:rPr>
-          <w:lang w:val="en-PH"/>
-        </w:rPr>
-        <w:t xml:space="preserve">artificial </w:t>
-      </w:r>
-      <w:r>
-        <w:rPr>
-          <w:lang w:val="en-PH"/>
-        </w:rPr>
-        <w:t xml:space="preserve">model. The limit in </w:t>
-      </w:r>
-      <w:r>
-        <w:rPr>
-          <w:lang w:val="en-PH"/>
-        </w:rPr>
-        <w:t>the artificial</w:t>
-      </w:r>
-      <w:r>
-        <w:rPr>
-          <w:lang w:val="en-PH"/>
-        </w:rPr>
-        <w:t xml:space="preserve"> neuron is generally </w:t>
-      </w:r>
-      <w:r>
-        <w:rPr>
-          <w:lang w:val="en-PH"/>
-        </w:rPr>
-        <w:t>denoted by θ and the activ</w:t>
-      </w:r>
-      <w:r>
-        <w:rPr>
-          <w:lang w:val="en-PH"/>
-        </w:rPr>
-        <w:t xml:space="preserve">ation </w:t>
-      </w:r>
-      <w:r>
-        <w:rPr>
-          <w:lang w:val="en-PH"/>
-        </w:rPr>
-        <w:t>that matches to</w:t>
-      </w:r>
-      <w:r>
-        <w:rPr>
-          <w:lang w:val="en-PH"/>
-        </w:rPr>
-        <w:t xml:space="preserve"> the </w:t>
-      </w:r>
-      <w:r>
-        <w:rPr>
-          <w:lang w:val="en-PH"/>
-        </w:rPr>
-        <w:t>graded</w:t>
-      </w:r>
-      <w:r>
-        <w:rPr>
-          <w:lang w:val="en-PH"/>
-        </w:rPr>
-        <w:t xml:space="preserve"> potential is given by the equation</w:t>
-      </w:r>
-      <w:r>
-        <w:rPr>
-          <w:lang w:val="en-PH"/>
-        </w:rPr>
-        <w:t>:</w:t>
+          <w:vertAlign w:val="subscript"/>
+          <w:lang w:val="en-PH"/>
+        </w:rPr>
+        <w:t xml:space="preserve">.  </w:t>
+      </w:r>
+      <w:r>
+        <w:rPr>
+          <w:lang w:val="en-PH"/>
+        </w:rPr>
+        <w:t>Meanwhile, θ represents the threshold of the artificial neuron and the activation that is the counter part of the graded potential of actual neurons is represented by the formula:</w:t>
       </w:r>
     </w:p>
     <w:p>
@@ -1381,139 +1096,7 @@
         <w:rPr>
           <w:lang w:val="en-PH"/>
         </w:rPr>
-        <w:t>The real values are the inputs and weights</w:t>
-      </w:r>
-      <w:r>
-        <w:rPr>
-          <w:lang w:val="en-PH"/>
-        </w:rPr>
-        <w:t>.</w:t>
-      </w:r>
-      <w:r>
-        <w:rPr>
-          <w:lang w:val="en-PH"/>
-        </w:rPr>
-        <w:t xml:space="preserve"> Weights with a negative value shows inhibitory in the connection </w:t>
-      </w:r>
-      <w:r>
-        <w:rPr>
-          <w:lang w:val="en-PH"/>
-        </w:rPr>
-        <w:t xml:space="preserve">while a positive </w:t>
-      </w:r>
-      <w:r>
-        <w:rPr>
-          <w:lang w:val="en-PH"/>
-        </w:rPr>
-        <w:t>value means</w:t>
-      </w:r>
-      <w:r>
-        <w:rPr>
-          <w:lang w:val="en-PH"/>
-        </w:rPr>
-        <w:t xml:space="preserve"> that the connection is excitatory</w:t>
-      </w:r>
-      <w:r>
-        <w:rPr>
-          <w:lang w:val="en-PH"/>
-        </w:rPr>
-        <w:t xml:space="preserve">. In spite of the fact that in </w:t>
-      </w:r>
-      <w:r>
-        <w:rPr>
-          <w:lang w:val="en-PH"/>
-        </w:rPr>
-        <w:t>biological</w:t>
-      </w:r>
-      <w:r>
-        <w:rPr>
-          <w:lang w:val="en-PH"/>
-        </w:rPr>
-        <w:t xml:space="preserve"> neurons, has a negative </w:t>
-      </w:r>
-      <w:r>
-        <w:rPr>
-          <w:lang w:val="en-PH"/>
-        </w:rPr>
-        <w:t>value</w:t>
-      </w:r>
-      <w:r>
-        <w:rPr>
-          <w:lang w:val="en-PH"/>
-        </w:rPr>
-        <w:t xml:space="preserve">, it might be allocated a positive </w:t>
-      </w:r>
-      <w:r>
-        <w:rPr>
-          <w:lang w:val="en-PH"/>
-        </w:rPr>
-        <w:t>value</w:t>
-      </w:r>
-      <w:r>
-        <w:rPr>
-          <w:lang w:val="en-PH"/>
-        </w:rPr>
-        <w:t xml:space="preserve"> in </w:t>
-      </w:r>
-      <w:r>
-        <w:rPr>
-          <w:lang w:val="en-PH"/>
-        </w:rPr>
-        <w:t>artificial</w:t>
-      </w:r>
-      <w:r>
-        <w:rPr>
-          <w:lang w:val="en-PH"/>
-        </w:rPr>
-        <w:t xml:space="preserve"> neuron models.</w:t>
-      </w:r>
-      <w:r>
-        <w:rPr>
-          <w:lang w:val="en-PH"/>
-        </w:rPr>
-        <w:t xml:space="preserve"> At certain times</w:t>
-      </w:r>
-      <w:r>
-        <w:rPr>
-          <w:lang w:val="en-PH"/>
-        </w:rPr>
-        <w:t xml:space="preserve">, the </w:t>
-      </w:r>
-      <w:r>
-        <w:rPr>
-          <w:lang w:val="en-PH"/>
-        </w:rPr>
-        <w:t>threshold</w:t>
-      </w:r>
-      <w:r>
-        <w:rPr>
-          <w:lang w:val="en-PH"/>
-        </w:rPr>
-        <w:t xml:space="preserve"> is </w:t>
-      </w:r>
-      <w:r>
-        <w:rPr>
-          <w:lang w:val="en-PH"/>
-        </w:rPr>
-        <w:t xml:space="preserve">added </w:t>
-      </w:r>
-      <w:r>
-        <w:rPr>
-          <w:lang w:val="en-PH"/>
-        </w:rPr>
-        <w:t>into the summation part</w:t>
-      </w:r>
-      <w:r>
-        <w:rPr>
-          <w:lang w:val="en-PH"/>
-        </w:rPr>
-        <w:t xml:space="preserve"> to make it simple by expecting an imaginary </w:t>
-      </w:r>
-      <w:r>
-        <w:rPr>
-          <w:lang w:val="en-PH"/>
-        </w:rPr>
-        <w:t xml:space="preserve">input data </w:t>
+        <w:t xml:space="preserve">The values of the inputs and weights are real. However, the values of the weights can be either positive or negative and this determines what type of connection the network has. For instance, if a weight has a negative value, then the connection is inhibitory which means that the artificial neuron is less likely to commence activation or in the case of biological neurons, it is less likely to generate action potential. On the other hand, if a weight has a positive value, then there is what is called as an excitatory connection in which case, the artificial neuron is more likely to commence activation or more likely to generate action potential in the case of actual neurons, as contrasted from having a negative weight. The threshold, denoted by θ is sometimes added or combined to the summation part through the assumption of an imaginary input such as </w:t>
       </w:r>
       <w:r>
         <w:rPr>
@@ -1539,33 +1122,22 @@
       </w:r>
       <w:r>
         <w:rPr>
-          <w:lang w:val="en-PH"/>
-        </w:rPr>
-        <w:t xml:space="preserve"> and </w:t>
-      </w:r>
-      <w:r>
-        <w:rPr>
-          <w:lang w:val="en-PH"/>
-        </w:rPr>
-        <w:t xml:space="preserve">a </w:t>
-      </w:r>
-      <w:r>
-        <w:rPr>
-          <w:lang w:val="en-PH"/>
-        </w:rPr>
-        <w:t>connection</w:t>
-      </w:r>
-      <w:r>
-        <w:rPr>
-          <w:lang w:val="en-PH"/>
-        </w:rPr>
-        <w:t xml:space="preserve"> weight</w:t>
-      </w:r>
-      <w:r>
-        <w:rPr>
+          <w:i/>
           <w:lang w:val="en-PH"/>
         </w:rPr>
         <w:t xml:space="preserve"> </w:t>
+      </w:r>
+      <w:r>
+        <w:rPr>
+          <w:lang w:val="en-PH"/>
+        </w:rPr>
+        <w:t xml:space="preserve">and a connection </w:t>
+      </w:r>
+      <w:r>
+        <w:rPr>
+          <w:lang w:val="en-PH"/>
+        </w:rPr>
+        <w:t xml:space="preserve">weight </w:t>
       </w:r>
       <w:r>
         <w:rPr>
@@ -1593,25 +1165,13 @@
         <w:rPr>
           <w:lang w:val="en-PH"/>
         </w:rPr>
-        <w:t xml:space="preserve">. Thus </w:t>
-      </w:r>
-      <w:r>
-        <w:rPr>
-          <w:lang w:val="en-PH"/>
-        </w:rPr>
-        <w:t>the activation equation</w:t>
-      </w:r>
-      <w:r>
-        <w:rPr>
-          <w:lang w:val="en-PH"/>
-        </w:rPr>
-        <w:t xml:space="preserve"> gets to be</w:t>
-      </w:r>
-      <w:r>
-        <w:rPr>
-          <w:lang w:val="en-PH"/>
-        </w:rPr>
-        <w:t>:</w:t>
+        <w:t>.</w:t>
+      </w:r>
+      <w:r>
+        <w:rPr>
+          <w:lang w:val="en-PH"/>
+        </w:rPr>
+        <w:t xml:space="preserve"> And therefore, in this case, the activation formula will become much simpler:</w:t>
       </w:r>
     </w:p>
     <w:p>
@@ -1737,55 +1297,7 @@
         <w:rPr>
           <w:lang w:val="en-PH"/>
         </w:rPr>
-        <w:t xml:space="preserve">The resulting and yielded value </w:t>
-      </w:r>
-      <w:r>
-        <w:rPr>
-          <w:lang w:val="en-PH"/>
-        </w:rPr>
-        <w:t xml:space="preserve">of the neuron is a component of its </w:t>
-      </w:r>
-      <w:r>
-        <w:rPr>
-          <w:lang w:val="en-PH"/>
-        </w:rPr>
-        <w:t>activation which</w:t>
-      </w:r>
-      <w:r>
-        <w:rPr>
-          <w:lang w:val="en-PH"/>
-        </w:rPr>
-        <w:t xml:space="preserve"> is similarly comparable </w:t>
-      </w:r>
-      <w:r>
-        <w:rPr>
-          <w:lang w:val="en-PH"/>
-        </w:rPr>
-        <w:t xml:space="preserve">to the </w:t>
-      </w:r>
-      <w:r>
-        <w:rPr>
-          <w:lang w:val="en-PH"/>
-        </w:rPr>
-        <w:t xml:space="preserve">firing frequency </w:t>
-      </w:r>
-      <w:r>
-        <w:rPr>
-          <w:lang w:val="en-PH"/>
-        </w:rPr>
-        <w:t xml:space="preserve">of the </w:t>
-      </w:r>
-      <w:r>
-        <w:rPr>
-          <w:lang w:val="en-PH"/>
-        </w:rPr>
-        <w:t>biological</w:t>
-      </w:r>
-      <w:r>
-        <w:rPr>
-          <w:lang w:val="en-PH"/>
-        </w:rPr>
-        <w:t xml:space="preserve"> neurons:</w:t>
+        <w:t>In comparison to actual neurons, the artificial neurons’ output value is a function or a component of its activation just as biological neurons’ firing is a result of its reached graded potential and has the formula:</w:t>
       </w:r>
     </w:p>
     <w:p>
@@ -1820,43 +1332,13 @@
         <w:rPr>
           <w:lang w:val="en-PH"/>
         </w:rPr>
-        <w:t xml:space="preserve">There are various </w:t>
-      </w:r>
-      <w:r>
-        <w:rPr>
-          <w:lang w:val="en-PH"/>
-        </w:rPr>
-        <w:t>functions</w:t>
-      </w:r>
-      <w:r>
-        <w:rPr>
-          <w:lang w:val="en-PH"/>
-        </w:rPr>
-        <w:t xml:space="preserve"> that are utilized. Some incorporate </w:t>
-      </w:r>
-      <w:r>
-        <w:rPr>
-          <w:lang w:val="en-PH"/>
-        </w:rPr>
-        <w:t>binary threshold</w:t>
-      </w:r>
-      <w:r>
-        <w:rPr>
-          <w:lang w:val="en-PH"/>
-        </w:rPr>
-        <w:t xml:space="preserve">, </w:t>
-      </w:r>
-      <w:r>
-        <w:rPr>
-          <w:lang w:val="en-PH"/>
-        </w:rPr>
-        <w:t>linear threshold</w:t>
-      </w:r>
-      <w:r>
-        <w:rPr>
-          <w:lang w:val="en-PH"/>
-        </w:rPr>
-        <w:t>, sigmoid, hyperbolic tan and Gaussian.</w:t>
+        <w:t>T</w:t>
+      </w:r>
+      <w:r>
+        <w:rPr>
+          <w:lang w:val="en-PH"/>
+        </w:rPr>
+        <w:t>here are several functions used which includes Binary threshold, linear threshold, sigmoid, hyperbolic tan and Gaussian.</w:t>
       </w:r>
     </w:p>
     <w:p>
@@ -1898,193 +1380,14 @@
         <w:rPr>
           <w:lang w:val="en-PH"/>
         </w:rPr>
-        <w:t xml:space="preserve">While a solitary </w:t>
-      </w:r>
-      <w:r>
-        <w:rPr>
-          <w:lang w:val="en-PH"/>
-        </w:rPr>
-        <w:t>artificial</w:t>
-      </w:r>
-      <w:r>
-        <w:rPr>
-          <w:lang w:val="en-PH"/>
-        </w:rPr>
-        <w:t xml:space="preserve"> neuron</w:t>
-      </w:r>
-      <w:r>
-        <w:rPr>
-          <w:lang w:val="en-PH"/>
-        </w:rPr>
-        <w:t xml:space="preserve"> is not ready to actualize some </w:t>
-      </w:r>
-      <w:r>
-        <w:rPr>
-          <w:lang w:val="en-PH"/>
-        </w:rPr>
-        <w:t xml:space="preserve">Boolean </w:t>
-      </w:r>
-      <w:r>
-        <w:rPr>
-          <w:lang w:val="en-PH"/>
-        </w:rPr>
-        <w:t>functions</w:t>
-      </w:r>
-      <w:r>
-        <w:rPr>
-          <w:lang w:val="en-PH"/>
-        </w:rPr>
-        <w:t xml:space="preserve">, the issue is overcome by </w:t>
-      </w:r>
-      <w:r>
-        <w:rPr>
-          <w:lang w:val="en-PH"/>
-        </w:rPr>
-        <w:t>combining</w:t>
-      </w:r>
-      <w:r>
-        <w:rPr>
-          <w:lang w:val="en-PH"/>
-        </w:rPr>
-        <w:t xml:space="preserve"> the </w:t>
-      </w:r>
-      <w:r>
-        <w:rPr>
-          <w:lang w:val="en-PH"/>
-        </w:rPr>
-        <w:t xml:space="preserve">outputs of </w:t>
-      </w:r>
-      <w:r>
-        <w:rPr>
-          <w:lang w:val="en-PH"/>
-        </w:rPr>
-        <w:t xml:space="preserve">neurons as </w:t>
-      </w:r>
-      <w:r>
-        <w:rPr>
-          <w:lang w:val="en-PH"/>
-        </w:rPr>
-        <w:t>input</w:t>
-      </w:r>
-      <w:r>
-        <w:rPr>
-          <w:lang w:val="en-PH"/>
-        </w:rPr>
-        <w:t xml:space="preserve"> to the others, so </w:t>
-      </w:r>
-      <w:r>
-        <w:rPr>
-          <w:lang w:val="en-PH"/>
-        </w:rPr>
-        <w:t>constructing</w:t>
-      </w:r>
-      <w:r>
-        <w:rPr>
-          <w:lang w:val="en-PH"/>
-        </w:rPr>
-        <w:t xml:space="preserve"> a neural system. Assume that numerous </w:t>
-      </w:r>
-      <w:r>
-        <w:rPr>
-          <w:lang w:val="en-PH"/>
-        </w:rPr>
-        <w:t xml:space="preserve">artificial </w:t>
-      </w:r>
-      <w:r>
-        <w:rPr>
-          <w:lang w:val="en-PH"/>
-        </w:rPr>
-        <w:t xml:space="preserve">neurons </w:t>
-      </w:r>
-      <w:r>
-        <w:rPr>
-          <w:lang w:val="en-PH"/>
-        </w:rPr>
-        <w:t xml:space="preserve">were connected </w:t>
-      </w:r>
-      <w:r>
-        <w:rPr>
-          <w:lang w:val="en-PH"/>
-        </w:rPr>
-        <w:t>to</w:t>
-      </w:r>
-      <w:r>
-        <w:rPr>
-          <w:lang w:val="en-PH"/>
-        </w:rPr>
-        <w:t xml:space="preserve"> structure a </w:t>
-      </w:r>
-      <w:r>
-        <w:rPr>
-          <w:lang w:val="en-PH"/>
-        </w:rPr>
-        <w:t xml:space="preserve">neural </w:t>
-      </w:r>
-      <w:r>
-        <w:rPr>
-          <w:lang w:val="en-PH"/>
-        </w:rPr>
-        <w:t xml:space="preserve">system. In </w:t>
-      </w:r>
-      <w:r>
-        <w:rPr>
-          <w:lang w:val="en-PH"/>
-        </w:rPr>
-        <w:t>this case, there are a lot of neurons in that are considered</w:t>
-      </w:r>
-      <w:r>
-        <w:rPr>
-          <w:lang w:val="en-PH"/>
-        </w:rPr>
-        <w:t xml:space="preserve">, so </w:t>
-      </w:r>
-      <w:r>
-        <w:rPr>
-          <w:lang w:val="en-PH"/>
-        </w:rPr>
-        <w:t xml:space="preserve">a number of index </w:t>
-      </w:r>
-      <w:r>
-        <w:rPr>
-          <w:lang w:val="en-PH"/>
-        </w:rPr>
-        <w:t xml:space="preserve">is </w:t>
-      </w:r>
-      <w:r>
-        <w:rPr>
-          <w:lang w:val="en-PH"/>
-        </w:rPr>
-        <w:t>correspond</w:t>
-      </w:r>
-      <w:r>
-        <w:rPr>
-          <w:lang w:val="en-PH"/>
-        </w:rPr>
-        <w:t>ed</w:t>
-      </w:r>
-      <w:r>
-        <w:rPr>
-          <w:lang w:val="en-PH"/>
-        </w:rPr>
-        <w:t xml:space="preserve"> </w:t>
-      </w:r>
-      <w:r>
-        <w:rPr>
-          <w:lang w:val="en-PH"/>
-        </w:rPr>
-        <w:t xml:space="preserve">to the neurons </w:t>
-      </w:r>
-      <w:r>
-        <w:rPr>
-          <w:lang w:val="en-PH"/>
-        </w:rPr>
-        <w:t xml:space="preserve">in order </w:t>
-      </w:r>
-      <w:r>
-        <w:rPr>
-          <w:lang w:val="en-PH"/>
-        </w:rPr>
-        <w:t xml:space="preserve">to separate them. At that point, to denote the activation </w:t>
+        <w:t xml:space="preserve">Artificial neural networks are actually composed several connections of different neurons and thus they are called as a network. The main idea behind artificial neural networks is that the problem of having a single artificial neuron is its incapacity to implement some Boolean functions and so in order to overcome this problem, the output of some of these neurons are connected and fed as inputs to another neuron and thus constructing a neural network. In cases where many artificial neurons are connected to one another, it may be difficult which neurons distinguishes from each other and indices are assigned to the neurons in order to differentiate </w:t>
+      </w:r>
+      <w:r>
+        <w:rPr>
+          <w:lang w:val="en-PH"/>
+        </w:rPr>
+        <w:lastRenderedPageBreak/>
+        <w:t xml:space="preserve">them. Meanwhile, to express the activation </w:t>
       </w:r>
       <w:proofErr w:type="spellStart"/>
       <w:r>
@@ -2107,25 +1410,7 @@
         <w:rPr>
           <w:lang w:val="en-PH"/>
         </w:rPr>
-        <w:t xml:space="preserve"> neu</w:t>
-      </w:r>
-      <w:r>
-        <w:rPr>
-          <w:lang w:val="en-PH"/>
-        </w:rPr>
-        <w:t>ron, the equations are altered</w:t>
-      </w:r>
-      <w:r>
-        <w:rPr>
-          <w:lang w:val="en-PH"/>
-        </w:rPr>
-        <w:t xml:space="preserve"> in this manner</w:t>
-      </w:r>
-      <w:r>
-        <w:rPr>
-          <w:lang w:val="en-PH"/>
-        </w:rPr>
-        <w:t>:</w:t>
+        <w:t xml:space="preserve"> iteration, the formula is modified as:</w:t>
       </w:r>
     </w:p>
     <w:p>
@@ -2318,44 +1603,41 @@
         <w:rPr>
           <w:lang w:val="en-PH"/>
         </w:rPr>
-        <w:t xml:space="preserve">where </w:t>
+        <w:t>where</w:t>
+      </w:r>
+      <w:r>
+        <w:rPr>
+          <w:lang w:val="en-PH"/>
+        </w:rPr>
+        <w:t xml:space="preserve"> </w:t>
       </w:r>
       <w:r>
         <w:rPr>
           <w:rFonts w:ascii="Cambria Math" w:hAnsi="Cambria Math" w:cs="Cambria Math"/>
+          <w:i/>
           <w:lang w:val="en-PH"/>
         </w:rPr>
         <w:t>𝑥</w:t>
       </w:r>
       <w:r>
         <w:rPr>
-          <w:lang w:val="en-PH"/>
-        </w:rPr>
-        <w:t xml:space="preserve">j </w:t>
-      </w:r>
-      <w:r>
-        <w:rPr>
-          <w:lang w:val="en-PH"/>
-        </w:rPr>
-        <w:t xml:space="preserve">could either be the output </w:t>
-      </w:r>
-      <w:r>
-        <w:rPr>
-          <w:lang w:val="en-PH"/>
-        </w:rPr>
-        <w:t xml:space="preserve">of another neuron or an </w:t>
-      </w:r>
-      <w:r>
-        <w:rPr>
-          <w:lang w:val="en-PH"/>
-        </w:rPr>
-        <w:t>input coming from outside the network</w:t>
-      </w:r>
-      <w:r>
-        <w:rPr>
-          <w:lang w:val="en-PH"/>
-        </w:rPr>
-        <w:t xml:space="preserve">. </w:t>
+          <w:i/>
+          <w:vertAlign w:val="subscript"/>
+          <w:lang w:val="en-PH"/>
+        </w:rPr>
+        <w:t>j</w:t>
+      </w:r>
+      <w:r>
+        <w:rPr>
+          <w:lang w:val="en-PH"/>
+        </w:rPr>
+        <w:t xml:space="preserve"> could either be an output of another neuron which has been said earlier to be taken as an input to another neuron to construct an artificial neural network or it can also be an input which comes externally.</w:t>
+      </w:r>
+      <w:r>
+        <w:rPr>
+          <w:lang w:val="en-PH"/>
+        </w:rPr>
+        <w:t xml:space="preserve"> </w:t>
       </w:r>
     </w:p>
     <w:p>
@@ -2370,470 +1652,7 @@
         <w:rPr>
           <w:lang w:val="en-PH"/>
         </w:rPr>
-        <w:t>There are various arc</w:t>
-      </w:r>
-      <w:r>
-        <w:rPr>
-          <w:lang w:val="en-PH"/>
-        </w:rPr>
-        <w:t>hitectures being used for ANNs. T</w:t>
-      </w:r>
-      <w:r>
-        <w:rPr>
-          <w:lang w:val="en-PH"/>
-        </w:rPr>
-        <w:t xml:space="preserve">he neurons are </w:t>
-      </w:r>
-      <w:r>
-        <w:rPr>
-          <w:lang w:val="en-PH"/>
-        </w:rPr>
-        <w:t>arranged</w:t>
-      </w:r>
-      <w:r>
-        <w:rPr>
-          <w:lang w:val="en-PH"/>
-        </w:rPr>
-        <w:t xml:space="preserve"> as layers</w:t>
-      </w:r>
-      <w:r>
-        <w:rPr>
-          <w:lang w:val="en-PH"/>
-        </w:rPr>
-        <w:t xml:space="preserve"> i</w:t>
-      </w:r>
-      <w:r>
-        <w:rPr>
-          <w:lang w:val="en-PH"/>
-        </w:rPr>
-        <w:t xml:space="preserve">n feedforward neural systems. The neurons in a layer get </w:t>
-      </w:r>
-      <w:r>
-        <w:rPr>
-          <w:lang w:val="en-PH"/>
-        </w:rPr>
-        <w:t>input</w:t>
-      </w:r>
-      <w:r>
-        <w:rPr>
-          <w:lang w:val="en-PH"/>
-        </w:rPr>
-        <w:t xml:space="preserve"> from the </w:t>
-      </w:r>
-      <w:r>
-        <w:rPr>
-          <w:lang w:val="en-PH"/>
-        </w:rPr>
-        <w:t>preceding</w:t>
-      </w:r>
-      <w:r>
-        <w:rPr>
-          <w:lang w:val="en-PH"/>
-        </w:rPr>
-        <w:t xml:space="preserve"> layer and </w:t>
-      </w:r>
-      <w:r>
-        <w:rPr>
-          <w:lang w:val="en-PH"/>
-        </w:rPr>
-        <w:t xml:space="preserve">provide to </w:t>
-      </w:r>
-      <w:r>
-        <w:rPr>
-          <w:lang w:val="en-PH"/>
-        </w:rPr>
-        <w:t xml:space="preserve">their </w:t>
-      </w:r>
-      <w:r>
-        <w:rPr>
-          <w:lang w:val="en-PH"/>
-        </w:rPr>
-        <w:t>output</w:t>
-      </w:r>
-      <w:r>
-        <w:rPr>
-          <w:lang w:val="en-PH"/>
-        </w:rPr>
-        <w:t xml:space="preserve"> to the following layer. </w:t>
-      </w:r>
-      <w:r>
-        <w:rPr>
-          <w:lang w:val="en-PH"/>
-        </w:rPr>
-        <w:t>T</w:t>
-      </w:r>
-      <w:r>
-        <w:rPr>
-          <w:lang w:val="en-PH"/>
-        </w:rPr>
-        <w:t xml:space="preserve">he same or </w:t>
-      </w:r>
-      <w:r>
-        <w:rPr>
-          <w:lang w:val="en-PH"/>
-        </w:rPr>
-        <w:t>preceding</w:t>
-      </w:r>
-      <w:r>
-        <w:rPr>
-          <w:lang w:val="en-PH"/>
-        </w:rPr>
-        <w:t xml:space="preserve"> layers are not </w:t>
-      </w:r>
-      <w:r>
-        <w:rPr>
-          <w:lang w:val="en-PH"/>
-        </w:rPr>
-        <w:t>allowed</w:t>
-      </w:r>
-      <w:r>
-        <w:rPr>
-          <w:lang w:val="en-PH"/>
-        </w:rPr>
-        <w:t xml:space="preserve"> </w:t>
-      </w:r>
-      <w:r>
-        <w:rPr>
-          <w:lang w:val="en-PH"/>
-        </w:rPr>
-        <w:t>in</w:t>
-      </w:r>
-      <w:r>
-        <w:rPr>
-          <w:lang w:val="en-PH"/>
-        </w:rPr>
-        <w:t xml:space="preserve"> this </w:t>
-      </w:r>
-      <w:r>
-        <w:rPr>
-          <w:lang w:val="en-PH"/>
-        </w:rPr>
-        <w:t>type</w:t>
-      </w:r>
-      <w:r>
-        <w:rPr>
-          <w:lang w:val="en-PH"/>
-        </w:rPr>
-        <w:t xml:space="preserve"> of </w:t>
-      </w:r>
-      <w:r>
-        <w:rPr>
-          <w:lang w:val="en-PH"/>
-        </w:rPr>
-        <w:lastRenderedPageBreak/>
-        <w:t>network</w:t>
-      </w:r>
-      <w:r>
-        <w:rPr>
-          <w:lang w:val="en-PH"/>
-        </w:rPr>
-        <w:t xml:space="preserve"> </w:t>
-      </w:r>
-      <w:r>
-        <w:rPr>
-          <w:lang w:val="en-PH"/>
-        </w:rPr>
-        <w:t>connections</w:t>
-      </w:r>
-      <w:r>
-        <w:rPr>
-          <w:lang w:val="en-PH"/>
-        </w:rPr>
-        <w:t xml:space="preserve"> </w:t>
-      </w:r>
-      <w:r>
-        <w:rPr>
-          <w:lang w:val="en-PH"/>
-        </w:rPr>
-        <w:t>to</w:t>
-      </w:r>
-      <w:r>
-        <w:rPr>
-          <w:lang w:val="en-PH"/>
-        </w:rPr>
-        <w:t xml:space="preserve"> the neurons. </w:t>
-      </w:r>
-      <w:r>
-        <w:rPr>
-          <w:lang w:val="en-PH"/>
-        </w:rPr>
-        <w:t>The output</w:t>
-      </w:r>
-      <w:r>
-        <w:rPr>
-          <w:lang w:val="en-PH"/>
-        </w:rPr>
-        <w:t xml:space="preserve"> </w:t>
-      </w:r>
-      <w:r>
-        <w:rPr>
-          <w:lang w:val="en-PH"/>
-        </w:rPr>
-        <w:t>is</w:t>
-      </w:r>
-      <w:r>
-        <w:rPr>
-          <w:lang w:val="en-PH"/>
-        </w:rPr>
-        <w:t xml:space="preserve"> </w:t>
-      </w:r>
-      <w:r>
-        <w:rPr>
-          <w:lang w:val="en-PH"/>
-        </w:rPr>
-        <w:t>t</w:t>
-      </w:r>
-      <w:r>
-        <w:rPr>
-          <w:lang w:val="en-PH"/>
-        </w:rPr>
-        <w:t xml:space="preserve">he last layer of neurons and the </w:t>
-      </w:r>
-      <w:r>
-        <w:rPr>
-          <w:lang w:val="en-PH"/>
-        </w:rPr>
-        <w:t>hidden</w:t>
-      </w:r>
-      <w:r>
-        <w:rPr>
-          <w:lang w:val="en-PH"/>
-        </w:rPr>
-        <w:t xml:space="preserve"> layers</w:t>
-      </w:r>
-      <w:r>
-        <w:rPr>
-          <w:lang w:val="en-PH"/>
-        </w:rPr>
-        <w:t xml:space="preserve"> are </w:t>
-      </w:r>
-      <w:r>
-        <w:rPr>
-          <w:lang w:val="en-PH"/>
-        </w:rPr>
-        <w:t>the</w:t>
-      </w:r>
-      <w:r>
-        <w:rPr>
-          <w:lang w:val="en-PH"/>
-        </w:rPr>
-        <w:t xml:space="preserve"> layers</w:t>
-      </w:r>
-      <w:r>
-        <w:rPr>
-          <w:lang w:val="en-PH"/>
-        </w:rPr>
-        <w:t xml:space="preserve"> between the information and </w:t>
-      </w:r>
-      <w:r>
-        <w:rPr>
-          <w:lang w:val="en-PH"/>
-        </w:rPr>
-        <w:t>output</w:t>
-      </w:r>
-      <w:r>
-        <w:rPr>
-          <w:lang w:val="en-PH"/>
-        </w:rPr>
-        <w:t xml:space="preserve"> layers. The </w:t>
-      </w:r>
-      <w:r>
-        <w:rPr>
-          <w:lang w:val="en-PH"/>
-        </w:rPr>
-        <w:t>input</w:t>
-      </w:r>
-      <w:r>
-        <w:rPr>
-          <w:lang w:val="en-PH"/>
-        </w:rPr>
-        <w:t xml:space="preserve"> layer is comprised of unique </w:t>
-      </w:r>
-      <w:r>
-        <w:rPr>
-          <w:lang w:val="en-PH"/>
-        </w:rPr>
-        <w:t>input</w:t>
-      </w:r>
-      <w:r>
-        <w:rPr>
-          <w:lang w:val="en-PH"/>
-        </w:rPr>
-        <w:t xml:space="preserve"> neurons, </w:t>
-      </w:r>
-      <w:r>
-        <w:rPr>
-          <w:lang w:val="en-PH"/>
-        </w:rPr>
-        <w:t xml:space="preserve">which </w:t>
-      </w:r>
-      <w:r>
-        <w:rPr>
-          <w:lang w:val="en-PH"/>
-        </w:rPr>
-        <w:t xml:space="preserve">transmit </w:t>
-      </w:r>
-      <w:r>
-        <w:rPr>
-          <w:lang w:val="en-PH"/>
-        </w:rPr>
-        <w:t xml:space="preserve">the input coming externally </w:t>
-      </w:r>
-      <w:r>
-        <w:rPr>
-          <w:lang w:val="en-PH"/>
-        </w:rPr>
-        <w:t xml:space="preserve">to their </w:t>
-      </w:r>
-      <w:r>
-        <w:rPr>
-          <w:lang w:val="en-PH"/>
-        </w:rPr>
-        <w:t>output</w:t>
-      </w:r>
-      <w:r>
-        <w:rPr>
-          <w:lang w:val="en-PH"/>
-        </w:rPr>
-        <w:t xml:space="preserve">. </w:t>
-      </w:r>
-      <w:r>
-        <w:rPr>
-          <w:lang w:val="en-PH"/>
-        </w:rPr>
-        <w:t xml:space="preserve">Systems </w:t>
-      </w:r>
-      <w:r>
-        <w:rPr>
-          <w:lang w:val="en-PH"/>
-        </w:rPr>
-        <w:t xml:space="preserve">are called single layer </w:t>
-      </w:r>
-      <w:r>
-        <w:rPr>
-          <w:lang w:val="en-PH"/>
-        </w:rPr>
-        <w:t>network if i</w:t>
-      </w:r>
-      <w:r>
-        <w:rPr>
-          <w:lang w:val="en-PH"/>
-        </w:rPr>
-        <w:t xml:space="preserve">n a system there is just the layer of </w:t>
-      </w:r>
-      <w:r>
-        <w:rPr>
-          <w:lang w:val="en-PH"/>
-        </w:rPr>
-        <w:t>input nodes</w:t>
-      </w:r>
-      <w:r>
-        <w:rPr>
-          <w:lang w:val="en-PH"/>
-        </w:rPr>
-        <w:t xml:space="preserve"> and a solitary layer of neurons </w:t>
-      </w:r>
-      <w:r>
-        <w:rPr>
-          <w:lang w:val="en-PH"/>
-        </w:rPr>
-        <w:t>making up</w:t>
-      </w:r>
-      <w:r>
-        <w:rPr>
-          <w:lang w:val="en-PH"/>
-        </w:rPr>
-        <w:t xml:space="preserve"> the </w:t>
-      </w:r>
-      <w:r>
-        <w:rPr>
-          <w:lang w:val="en-PH"/>
-        </w:rPr>
-        <w:t>output</w:t>
-      </w:r>
-      <w:r>
-        <w:rPr>
-          <w:lang w:val="en-PH"/>
-        </w:rPr>
-        <w:t xml:space="preserve"> layer</w:t>
-      </w:r>
-      <w:r>
-        <w:rPr>
-          <w:lang w:val="en-PH"/>
-        </w:rPr>
-        <w:t>. S</w:t>
-      </w:r>
-      <w:r>
-        <w:rPr>
-          <w:lang w:val="en-PH"/>
-        </w:rPr>
-        <w:t>ystem</w:t>
-      </w:r>
-      <w:r>
-        <w:rPr>
-          <w:lang w:val="en-PH"/>
-        </w:rPr>
-        <w:t>s are called multilayer systems if</w:t>
-      </w:r>
-      <w:r>
-        <w:rPr>
-          <w:lang w:val="en-PH"/>
-        </w:rPr>
-        <w:t xml:space="preserve"> there are one or more </w:t>
-      </w:r>
-      <w:r>
-        <w:rPr>
-          <w:lang w:val="en-PH"/>
-        </w:rPr>
-        <w:t>hidden layers</w:t>
-      </w:r>
-      <w:r>
-        <w:rPr>
-          <w:lang w:val="en-PH"/>
-        </w:rPr>
-        <w:t>. The structures</w:t>
-      </w:r>
-      <w:r>
-        <w:rPr>
-          <w:lang w:val="en-PH"/>
-        </w:rPr>
-        <w:t xml:space="preserve"> are </w:t>
-      </w:r>
-      <w:r>
-        <w:rPr>
-          <w:lang w:val="en-PH"/>
-        </w:rPr>
-        <w:t xml:space="preserve">called repetitive </w:t>
-      </w:r>
-      <w:r>
-        <w:rPr>
-          <w:lang w:val="en-PH"/>
-        </w:rPr>
-        <w:t>networks</w:t>
-      </w:r>
-      <w:r>
-        <w:rPr>
-          <w:lang w:val="en-PH"/>
-        </w:rPr>
-        <w:t xml:space="preserve">, </w:t>
-      </w:r>
-      <w:r>
-        <w:rPr>
-          <w:lang w:val="en-PH"/>
-        </w:rPr>
-        <w:t>if connections</w:t>
-      </w:r>
-      <w:r>
-        <w:rPr>
-          <w:lang w:val="en-PH"/>
-        </w:rPr>
-        <w:t xml:space="preserve"> with the neurons of the same layer or to the </w:t>
-      </w:r>
-      <w:r>
-        <w:rPr>
-          <w:lang w:val="en-PH"/>
-        </w:rPr>
-        <w:t>preceding layers are permitted.</w:t>
+        <w:t>Artificial networks could be modeled through several architectures. For instance, feedforward neural networks are arranged in the form of layers such as the fundamental layers like the input layer, hidden layer and the output layer. The input layer basically is the initial layer of an artificial neural network and their inputs usually are external inputs since as what have been said they are the first layer. The hidden layer is the layer between the input and the output layer and they are fed with inputs coming from the output of the input layer. The output of the hidden layer is then taken as inputs to the last layer which is the output layer. It is called as the feedforward layer since neurons in a particular layer are fed with inputs coming from previous layers. Likewise, the neurons in that current layer then feed their outputs to the next layer which take them as input. In this case, neurons that are at the same layer or at the previous layers cannot be connected. Meanwhile, networks which only have a layer of input nodes and one layer of neurons comprising the output layer, then it is called as a single layer network. If a network has one or more hidden layers, then it is called as a multilayer network. Lastly, if connection to the same layer and previous layers are permitted then the network is known to be a recurrent network.</w:t>
       </w:r>
     </w:p>
     <w:p>
@@ -3009,7 +1828,14 @@
         <w:rPr>
           <w:lang w:val="en-PH"/>
         </w:rPr>
-        <w:t xml:space="preserve"> to be minimized/</w:t>
+        <w:t xml:space="preserve"> to be </w:t>
+      </w:r>
+      <w:r>
+        <w:rPr>
+          <w:lang w:val="en-PH"/>
+        </w:rPr>
+        <w:lastRenderedPageBreak/>
+        <w:t>minimized/</w:t>
       </w:r>
       <w:r>
         <w:rPr>
@@ -5763,6 +4589,7 @@
         <w:rPr>
           <w:lang w:val="en-PH"/>
         </w:rPr>
+        <w:lastRenderedPageBreak/>
         <w:t xml:space="preserve">Consequently, the </w:t>
       </w:r>
       <w:r>
@@ -6199,7 +5026,6 @@
         <w:rPr>
           <w:lang w:val="en-PH"/>
         </w:rPr>
-        <w:lastRenderedPageBreak/>
         <w:t>Scaled Conjugate Gradient Algorithm</w:t>
       </w:r>
     </w:p>
@@ -6740,6 +5566,7 @@
             <w:rPr>
               <w:rFonts w:ascii="Cambria Math" w:hAnsi="Cambria Math"/>
             </w:rPr>
+            <w:lastRenderedPageBreak/>
             <m:t>f</m:t>
           </m:r>
           <m:d>
@@ -7048,11 +5875,7 @@
         <w:jc w:val="both"/>
       </w:pPr>
       <w:r>
-        <w:t xml:space="preserve">Hidden layers contains the individual possibilities (hidden node/neuron) that a combination of inputs </w:t>
-      </w:r>
-      <w:r>
-        <w:lastRenderedPageBreak/>
-        <w:t xml:space="preserve">can result to. Hidden layers lies between the input and output layers. Unlike the input and output where both are only 1 layers, hidden layers could be more. </w:t>
+        <w:t xml:space="preserve">Hidden layers contains the individual possibilities (hidden node/neuron) that a combination of inputs can result to. Hidden layers lies between the input and output layers. Unlike the input and output where both are only 1 layers, hidden layers could be more. </w:t>
       </w:r>
       <w:r>
         <w:t xml:space="preserve">Each addition of </w:t>
@@ -7202,6 +6025,7 @@
           <w:color w:val="70AD47" w:themeColor="accent6"/>
           <w:lang w:val="en-PH" w:eastAsia="zh-CN"/>
         </w:rPr>
+        <w:lastRenderedPageBreak/>
         <w:drawing>
           <wp:inline distT="0" distB="0" distL="0" distR="0">
             <wp:extent cx="2603912" cy="2317655"/>
@@ -7346,7 +6170,6 @@
         <w:jc w:val="both"/>
       </w:pPr>
       <w:r>
-        <w:lastRenderedPageBreak/>
         <w:t>The training of the data set will continue until the validation error failed to decrease for a certain number of iterations and the validation will stop consecutively.</w:t>
       </w:r>
     </w:p>
@@ -7417,6 +6240,7 @@
         <w:pStyle w:val="Heading2"/>
       </w:pPr>
       <w:r>
+        <w:lastRenderedPageBreak/>
         <w:t>Data Pre-Processing</w:t>
       </w:r>
     </w:p>
@@ -7517,11 +6341,7 @@
       </w:r>
       <w:proofErr w:type="spellEnd"/>
       <w:r>
-        <w:t xml:space="preserve"> tool opens a window with launch buttons for neural network fitting, pattern </w:t>
-      </w:r>
-      <w:r>
-        <w:lastRenderedPageBreak/>
-        <w:t xml:space="preserve">recognition, clustering and time series tools. Found in the </w:t>
+        <w:t xml:space="preserve"> tool opens a window with launch buttons for neural network fitting, pattern recognition, clustering and time series tools. Found in the </w:t>
       </w:r>
       <w:proofErr w:type="spellStart"/>
       <w:r>
@@ -7624,6 +6444,7 @@
         </w:tabs>
       </w:pPr>
       <w:r>
+        <w:lastRenderedPageBreak/>
         <w:t>Target Time-series</w:t>
       </w:r>
     </w:p>
@@ -7732,7 +6553,6 @@
           <w:noProof/>
           <w:lang w:val="en-PH" w:eastAsia="zh-CN"/>
         </w:rPr>
-        <w:lastRenderedPageBreak/>
         <w:drawing>
           <wp:inline distT="0" distB="0" distL="0" distR="0" wp14:anchorId="4471F977" wp14:editId="637C2471">
             <wp:extent cx="3060000" cy="974589"/>
@@ -7869,6 +6689,7 @@
         <w:jc w:val="both"/>
       </w:pPr>
       <w:r>
+        <w:lastRenderedPageBreak/>
         <w:t xml:space="preserve">• Percentage of validation data (15%) </w:t>
       </w:r>
     </w:p>
@@ -8141,6 +6962,7 @@
           <w:noProof/>
           <w:lang w:val="en-PH" w:eastAsia="zh-CN"/>
         </w:rPr>
+        <w:lastRenderedPageBreak/>
         <w:drawing>
           <wp:inline distT="0" distB="0" distL="0" distR="0" wp14:anchorId="7532C61B" wp14:editId="37E6EF4C">
             <wp:extent cx="3060000" cy="1775481"/>
@@ -8291,7 +7113,6 @@
         <w:jc w:val="both"/>
       </w:pPr>
       <w:r>
-        <w:lastRenderedPageBreak/>
         <w:t xml:space="preserve">This error autocorrelation function describes how the prediction errors are related in time. For a perfect prediction model, there should only be one nonzero value of the autocorrelation function, and it should occur at zero lag. (This is the mean square error.) This would mean that the prediction errors were completely uncorrelated with each other (white noise). If there was significant correlation in the prediction errors, then it should be possible to improve the prediction - perhaps by increasing the number of delays in the tapped delay lines. In this case, correlations, except for the one at zero lag, fall approximately within the 95% confidence limits around zero, so the model seems to be adequate. If even more accurate results were required, the group could retrain the network by clicking Retrain in </w:t>
       </w:r>
       <w:proofErr w:type="spellStart"/>
@@ -8317,6 +7138,7 @@
           <w:noProof/>
           <w:lang w:val="en-PH" w:eastAsia="zh-CN"/>
         </w:rPr>
+        <w:lastRenderedPageBreak/>
         <w:drawing>
           <wp:inline distT="0" distB="0" distL="0" distR="0" wp14:anchorId="3DDAA8AA" wp14:editId="08855262">
             <wp:extent cx="3060000" cy="3254180"/>
@@ -8390,7 +7212,6 @@
           <w:noProof/>
           <w:lang w:val="en-PH" w:eastAsia="zh-CN"/>
         </w:rPr>
-        <w:lastRenderedPageBreak/>
         <w:drawing>
           <wp:inline distT="0" distB="0" distL="0" distR="0" wp14:anchorId="7DB63E28" wp14:editId="537B8C73">
             <wp:extent cx="3060000" cy="3256452"/>
@@ -8470,24 +7291,369 @@
       <w:pPr>
         <w:pStyle w:val="Heading1"/>
       </w:pPr>
+      <w:r>
+        <w:lastRenderedPageBreak/>
+        <w:t>analysis and conclusion</w:t>
+      </w:r>
+    </w:p>
+    <w:p>
+      <w:pPr>
+        <w:jc w:val="both"/>
+      </w:pPr>
+      <w:r>
+        <w:t>In our study of the artificial neural network, a highly flexible non-linear modeling technique has been implemented to predict the stock prices of selected sectors. The input used are opening price, high, low, closing price as well as stock volume. The predicted outcome demonstrate that artificial neural network has been able to predict stock prices with better accuracy if the number of input data</w:t>
+      </w:r>
+      <w:r>
+        <w:t xml:space="preserve"> is </w:t>
+      </w:r>
+      <w:r>
+        <w:t>increase</w:t>
+      </w:r>
+      <w:r>
+        <w:t>d</w:t>
+      </w:r>
+      <w:r>
+        <w:t>. However, there is a considerable scope definitely to build on to attempt all possible ways to predict the stock prices with a higher accuracy rate.</w:t>
+      </w:r>
+    </w:p>
+    <w:p>
+      <w:pPr>
+        <w:jc w:val="both"/>
+      </w:pPr>
+      <w:r>
+        <w:t xml:space="preserve">Our data is represented by a 4x503 matrix in which the 4 rows are corresponding to the different values of the prices such as the opening price, high, low and closing price while </w:t>
+      </w:r>
+      <w:r>
+        <w:t xml:space="preserve">the group </w:t>
+      </w:r>
+      <w:r>
+        <w:t>gather</w:t>
+      </w:r>
+      <w:r>
+        <w:t>ed</w:t>
+      </w:r>
+      <w:r>
+        <w:t xml:space="preserve"> 503 samples which then corresponds to the number of rows of the matrix.</w:t>
+      </w:r>
+    </w:p>
+    <w:p>
+      <w:pPr>
+        <w:jc w:val="both"/>
+      </w:pPr>
+      <w:r>
+        <w:t xml:space="preserve">The main tool used is the </w:t>
+      </w:r>
+      <w:proofErr w:type="spellStart"/>
+      <w:r>
+        <w:t>nnstart</w:t>
+      </w:r>
+      <w:proofErr w:type="spellEnd"/>
+      <w:r>
+        <w:t xml:space="preserve"> tool in the </w:t>
+      </w:r>
+      <w:proofErr w:type="spellStart"/>
+      <w:r>
+        <w:t>Matlab</w:t>
+      </w:r>
+      <w:proofErr w:type="spellEnd"/>
+      <w:r>
+        <w:t xml:space="preserve"> software in order to produce the source code. </w:t>
+      </w:r>
+      <w:r>
+        <w:t>The group</w:t>
+      </w:r>
+      <w:r>
+        <w:t xml:space="preserve"> also used the </w:t>
+      </w:r>
+      <w:proofErr w:type="spellStart"/>
+      <w:r>
+        <w:t>ntstool</w:t>
+      </w:r>
+      <w:proofErr w:type="spellEnd"/>
+      <w:r>
+        <w:t xml:space="preserve"> which can be found in the </w:t>
+      </w:r>
+      <w:proofErr w:type="spellStart"/>
+      <w:r>
+        <w:t>nnstart</w:t>
+      </w:r>
+      <w:proofErr w:type="spellEnd"/>
+      <w:r>
+        <w:t xml:space="preserve"> tool. This was used in order to utilize a two-layer feed-forward network in solving a fitting problem which is the time series</w:t>
+      </w:r>
+      <w:r>
+        <w:t>.</w:t>
+      </w:r>
+      <w:r>
+        <w:t xml:space="preserve"> Also, in order to improve our predictions, </w:t>
+      </w:r>
+      <w:r>
+        <w:t>the group</w:t>
+      </w:r>
+      <w:r>
+        <w:t xml:space="preserve"> used the Nonlinear Autoregressive with exogenous (external) input or more commonly known by the acronym NARX. This type of network is a recurrent network which was defined previously as a network that uses or connects to neurons within the same layer or previous layers. This is because the NARX predicts future values of y(t) from previous or past values of y(t). Moreover, out target inputs </w:t>
+      </w:r>
+      <w:proofErr w:type="gramStart"/>
+      <w:r>
+        <w:t>is</w:t>
+      </w:r>
+      <w:proofErr w:type="gramEnd"/>
+      <w:r>
+        <w:t xml:space="preserve"> a 4x503 matrix which means that </w:t>
+      </w:r>
+      <w:r>
+        <w:t xml:space="preserve">the </w:t>
+      </w:r>
+      <w:r>
+        <w:t xml:space="preserve">total number of target </w:t>
+      </w:r>
+      <w:proofErr w:type="spellStart"/>
+      <w:r>
+        <w:t>timesteps</w:t>
+      </w:r>
+      <w:proofErr w:type="spellEnd"/>
+      <w:r>
+        <w:t xml:space="preserve"> is 2012 since </w:t>
+      </w:r>
+      <w:r>
+        <w:t xml:space="preserve">it was determined to have </w:t>
+      </w:r>
+      <w:r>
+        <w:t xml:space="preserve">503 </w:t>
+      </w:r>
+      <w:proofErr w:type="spellStart"/>
+      <w:r>
+        <w:t>timesteps</w:t>
+      </w:r>
+      <w:proofErr w:type="spellEnd"/>
+      <w:r>
+        <w:t xml:space="preserve"> of 4 elements.</w:t>
+      </w:r>
+    </w:p>
+    <w:p>
+      <w:pPr>
+        <w:jc w:val="both"/>
+      </w:pPr>
+      <w:r>
+        <w:t xml:space="preserve">Consequently, </w:t>
+      </w:r>
+      <w:r>
+        <w:t xml:space="preserve">the group </w:t>
+      </w:r>
+      <w:r>
+        <w:t xml:space="preserve">then divided the data into three sets which are the training set, validation set and the testing set, each of which are comprised of a percentage of target </w:t>
+      </w:r>
+      <w:proofErr w:type="spellStart"/>
+      <w:r>
+        <w:t>timesteps</w:t>
+      </w:r>
+      <w:proofErr w:type="spellEnd"/>
+      <w:r>
+        <w:t xml:space="preserve"> that covers the entire data. The division of the target </w:t>
+      </w:r>
+      <w:proofErr w:type="spellStart"/>
+      <w:r>
+        <w:t>timesteps</w:t>
+      </w:r>
+      <w:proofErr w:type="spellEnd"/>
+      <w:r>
+        <w:t xml:space="preserve"> to the three different sets are the following. 60% or 1308 target </w:t>
+      </w:r>
+      <w:proofErr w:type="spellStart"/>
+      <w:r>
+        <w:t>timesteps</w:t>
+      </w:r>
+      <w:proofErr w:type="spellEnd"/>
+      <w:r>
+        <w:t xml:space="preserve"> makes up the training data set. During training, these are presented to the network and it is adjusted according to its error. The validation data set is comprised of 15% or 302 target </w:t>
+      </w:r>
+      <w:proofErr w:type="spellStart"/>
+      <w:r>
+        <w:t>timesteps</w:t>
+      </w:r>
+      <w:proofErr w:type="spellEnd"/>
+      <w:r>
+        <w:t xml:space="preserve">. Once generalization stops to improve, the training will be halted and these will be able to help measure the generalization of the network. Finally, the remaining 20% or 402 target </w:t>
+      </w:r>
+      <w:proofErr w:type="spellStart"/>
+      <w:r>
+        <w:t>timesteps</w:t>
+      </w:r>
+      <w:proofErr w:type="spellEnd"/>
+      <w:r>
+        <w:t xml:space="preserve"> goes to the testing data set. These has no effect on training and so it provides an independent measure of the performance of the network during and after training.</w:t>
+      </w:r>
+    </w:p>
+    <w:p>
+      <w:pPr>
+        <w:jc w:val="both"/>
+      </w:pPr>
+      <w:r>
+        <w:t xml:space="preserve">For our network architecture, as much as </w:t>
+      </w:r>
+      <w:r>
+        <w:t xml:space="preserve">the group </w:t>
+      </w:r>
+      <w:r>
+        <w:t>want</w:t>
+      </w:r>
+      <w:r>
+        <w:t>ed</w:t>
+      </w:r>
+      <w:r>
+        <w:t xml:space="preserve"> to achieve the best results through the use of more hidden layers, </w:t>
+      </w:r>
+      <w:r>
+        <w:t xml:space="preserve">it was found impossible to do so </w:t>
+      </w:r>
+      <w:r>
+        <w:t xml:space="preserve">since memory limitations </w:t>
+      </w:r>
+      <w:r>
+        <w:t xml:space="preserve">restricted the simulation </w:t>
+      </w:r>
+      <w:r>
+        <w:t xml:space="preserve">and thus </w:t>
+      </w:r>
+      <w:r>
+        <w:t xml:space="preserve">the group </w:t>
+      </w:r>
+      <w:r>
+        <w:t xml:space="preserve">only used 2 hidden layers. However, </w:t>
+      </w:r>
+      <w:r>
+        <w:t xml:space="preserve">the group was </w:t>
+      </w:r>
+      <w:r>
+        <w:t xml:space="preserve">still able to produce acceptable results. The number of delays that used is 2 and these delays are used to feed the output of the NARX to the input of the network. </w:t>
+      </w:r>
+      <w:r>
+        <w:t>The group</w:t>
+      </w:r>
+      <w:r>
+        <w:t xml:space="preserve"> created and trained our network in open loop form for the reason that it </w:t>
+      </w:r>
+      <w:r>
+        <w:lastRenderedPageBreak/>
+        <w:t>would allow us to supply the network with correct feedback inputs.</w:t>
+      </w:r>
+    </w:p>
+    <w:p>
+      <w:pPr>
+        <w:jc w:val="both"/>
+      </w:pPr>
+    </w:p>
+    <w:p>
+      <w:pPr>
+        <w:jc w:val="both"/>
+      </w:pPr>
+      <w:r>
+        <w:t xml:space="preserve">In the training and testing of our network, </w:t>
+      </w:r>
+      <w:r>
+        <w:t>the group</w:t>
+      </w:r>
+      <w:r>
+        <w:t xml:space="preserve"> used Scaled Conjugate Gradient as the training algorithm since it uses less memory.  Once the mean square error has increased, the generalization of the network stops to improve and thus training will also stop. This is because the increase in the mean square error indicates that the training of the data has reached its limit and the error cannot be further reduced.</w:t>
+      </w:r>
+    </w:p>
+    <w:p>
+      <w:pPr>
+        <w:jc w:val="both"/>
+      </w:pPr>
+      <w:r>
+        <w:t xml:space="preserve">Based from our results, it can be very evident that our predictions are considerably at par with the expected values since the convergence of the MSE (mean square error) from our plot seems to be smooth as the number of iterations or epochs increases which also implies that it is consistent. The training, validation and testing errors all decreased as well implied by the decreasing trend of the plot up until iteration 62. In addition, there seems to have been no problems of overfitting in our prediction since the trend is consistently downward and neither testing nor validation errors increased before iteration 62. Meanwhile, </w:t>
+      </w:r>
+      <w:r>
+        <w:t xml:space="preserve">the group had </w:t>
+      </w:r>
+      <w:r>
+        <w:t xml:space="preserve">identified the best validation performance to be 0.96476 at epoch 40 because it hits the best plot at that point. </w:t>
+      </w:r>
+    </w:p>
+    <w:p>
+      <w:pPr>
+        <w:jc w:val="both"/>
+      </w:pPr>
+      <w:r>
+        <w:t xml:space="preserve">Meanwhile, the </w:t>
+      </w:r>
+      <w:r>
+        <w:t>plot of the time series response displays the inputs, targets and errors versus time. It also indicates which time points were selected for training, testing and validation</w:t>
+      </w:r>
+      <w:r>
+        <w:t xml:space="preserve">. </w:t>
+      </w:r>
+    </w:p>
+    <w:p>
+      <w:pPr>
+        <w:jc w:val="both"/>
+      </w:pPr>
+      <w:r>
+        <w:t xml:space="preserve">Our input-error cross-correlation plot seems to indicate that there are inputs that are correlated to errors since a perfect prediction model would result to all correlations equal to zero however in our case it seems to be a bit far from zero and so it indicates that our prediction is not perfect but is very much close. In actuality, there can never really be an absolute perfect prediction and what </w:t>
+      </w:r>
+      <w:r>
+        <w:t xml:space="preserve">the group </w:t>
+      </w:r>
+      <w:r>
+        <w:t xml:space="preserve">can only do is to try to get as much as closer to the prediction as possible. However, it is possible to improve these predictions through the increase in delays in the tapped delay lines and then some of the correlation would at least fall beneath the confidence limits indicating a more favorable result. </w:t>
+      </w:r>
+    </w:p>
+    <w:p>
+      <w:pPr>
+        <w:jc w:val="both"/>
+      </w:pPr>
+      <w:r>
+        <w:t xml:space="preserve">The autocorrelation plot displays the relation of the error in time and is used to validate the networks performance. A perfect prediction model is indicated by a nonzero value of the autocorrelation function which is not occurring at the zero lag. This indicates that the prediction errors are uncorrelated with each other and that is how they measure the networks performance. Further, the predictions could also be improved by the same procedure of adding delays in the tapped delay lines and would result in the falling of the correlations to 95% of the confidence limits except </w:t>
+      </w:r>
+      <w:r>
+        <w:t>of course</w:t>
+      </w:r>
       <w:bookmarkStart w:id="0" w:name="_GoBack"/>
       <w:bookmarkEnd w:id="0"/>
       <w:r>
-        <w:t>analysis and conclusion</w:t>
-      </w:r>
-    </w:p>
-    <w:p>
-      <w:pPr>
-        <w:jc w:val="both"/>
-      </w:pPr>
-      <w:r>
-        <w:t>In our study of the artificial neural network, a highly flexible non-linear modeling technique has been implemented to predict the stock prices of selected sectors. The input used are opening price, high, low, closing price as well as stock volume. The predicted outcome demonstrate that artificial neural network has been able to predict stock prices with better accuracy if the number of input data</w:t>
-      </w:r>
-      <w:r>
-        <w:t xml:space="preserve"> is increased</w:t>
-      </w:r>
-      <w:r>
-        <w:t>. However, there is a considerable scope definitely to build on to attempt all possible ways to predict the stock prices with a higher accuracy rate.</w:t>
+        <w:t xml:space="preserve"> for the correlation occurring at the zero lag. </w:t>
+      </w:r>
+    </w:p>
+    <w:p>
+      <w:pPr>
+        <w:jc w:val="both"/>
+      </w:pPr>
+      <w:r>
+        <w:t xml:space="preserve">Our regression plots on the different sets </w:t>
+      </w:r>
+      <w:r>
+        <w:t>that the group</w:t>
+      </w:r>
+      <w:r>
+        <w:t xml:space="preserve"> used on our data which are the training, validation and testing prove to be of good results as well since most our data are able to comply with the trend of the plot. </w:t>
+      </w:r>
+      <w:r>
+        <w:t>The group</w:t>
+      </w:r>
+      <w:r>
+        <w:t xml:space="preserve"> made regression plots for each of the sets and then combined them in one plot to see the overall trend.</w:t>
+      </w:r>
+    </w:p>
+    <w:p>
+      <w:pPr>
+        <w:jc w:val="both"/>
+      </w:pPr>
+      <w:r>
+        <w:lastRenderedPageBreak/>
+        <w:t xml:space="preserve">Finally, the confusion matrix, show the predicted class or the output class on the rows. The columns show the true class. The diagonal cells show the true class and the predicted class match. The cells at the rightmost column shows the accuracy of each predicted class, likewise, the cells at the bottom row shows the accuracy of each true class. at the rightmost as can be seen from the figure. And lastly, the rightmost bottom cell shows the overall accuracy in which case the overall accuracy that </w:t>
+      </w:r>
+      <w:r>
+        <w:t xml:space="preserve">was achieved was </w:t>
+      </w:r>
+      <w:r>
+        <w:t xml:space="preserve">85.4%. This accuracy seems to be very much considerable already since several techniques </w:t>
+      </w:r>
+      <w:r>
+        <w:t xml:space="preserve">were used </w:t>
+      </w:r>
+      <w:r>
+        <w:t>in order to improve it such as the use of the NARX network and the increasing of delays to get the prediction to be much closer to the expected values.</w:t>
       </w:r>
     </w:p>
     <w:p>
@@ -8562,7 +7728,6 @@
         <w:pStyle w:val="references"/>
       </w:pPr>
       <w:r>
-        <w:lastRenderedPageBreak/>
         <w:t>H. Mizuno, M. Kosaka, H. Yajima, N. Komoda. “Application of Neural Network to Technical Analysis of Stock Market Prediction”. Studies in Informatic and Control, Vol.7, No.3, 1998, pages.111–120.</w:t>
       </w:r>
     </w:p>
@@ -10949,7 +10114,7 @@
 </file>
 
 <file path=customXml/itemProps1.xml><?xml version="1.0" encoding="utf-8"?>
-<ds:datastoreItem xmlns:ds="http://schemas.openxmlformats.org/officeDocument/2006/customXml" ds:itemID="{509159A0-9C84-4FEC-9D0C-BE20E4F09F20}">
+<ds:datastoreItem xmlns:ds="http://schemas.openxmlformats.org/officeDocument/2006/customXml" ds:itemID="{7FA334F1-0AA2-43CD-AF0E-DECC8207F1CD}">
   <ds:schemaRefs>
     <ds:schemaRef ds:uri="http://schemas.openxmlformats.org/officeDocument/2006/bibliography"/>
   </ds:schemaRefs>

</xml_diff>